<commit_message>
Modified lab 4 report
</commit_message>
<xml_diff>
--- a/OSiKS/lab4/КС Л4.docx
+++ b/OSiKS/lab4/КС Л4.docx
@@ -1523,7 +1523,29 @@
           <w:szCs w:val="19"/>
           <w:highlight w:val="white"/>
         </w:rPr>
-        <w:t>&lt;iostream&gt;</w:t>
+        <w:t>&lt;</w:t>
+      </w:r>
+      <w:proofErr w:type="spellStart"/>
+      <w:r>
+        <w:rPr>
+          <w:rFonts w:ascii="Cascadia Mono" w:hAnsi="Cascadia Mono" w:cs="Cascadia Mono"/>
+          <w:color w:val="A31515"/>
+          <w:sz w:val="19"/>
+          <w:szCs w:val="19"/>
+          <w:highlight w:val="white"/>
+        </w:rPr>
+        <w:t>iostream</w:t>
+      </w:r>
+      <w:proofErr w:type="spellEnd"/>
+      <w:r>
+        <w:rPr>
+          <w:rFonts w:ascii="Cascadia Mono" w:hAnsi="Cascadia Mono" w:cs="Cascadia Mono"/>
+          <w:color w:val="A31515"/>
+          <w:sz w:val="19"/>
+          <w:szCs w:val="19"/>
+          <w:highlight w:val="white"/>
+        </w:rPr>
+        <w:t>&gt;</w:t>
       </w:r>
     </w:p>
     <w:p>
@@ -1568,7 +1590,29 @@
           <w:szCs w:val="19"/>
           <w:highlight w:val="white"/>
         </w:rPr>
-        <w:t>&lt;string&gt;</w:t>
+        <w:t>&lt;</w:t>
+      </w:r>
+      <w:proofErr w:type="spellStart"/>
+      <w:r>
+        <w:rPr>
+          <w:rFonts w:ascii="Cascadia Mono" w:hAnsi="Cascadia Mono" w:cs="Cascadia Mono"/>
+          <w:color w:val="A31515"/>
+          <w:sz w:val="19"/>
+          <w:szCs w:val="19"/>
+          <w:highlight w:val="white"/>
+        </w:rPr>
+        <w:t>string</w:t>
+      </w:r>
+      <w:proofErr w:type="spellEnd"/>
+      <w:r>
+        <w:rPr>
+          <w:rFonts w:ascii="Cascadia Mono" w:hAnsi="Cascadia Mono" w:cs="Cascadia Mono"/>
+          <w:color w:val="A31515"/>
+          <w:sz w:val="19"/>
+          <w:szCs w:val="19"/>
+          <w:highlight w:val="white"/>
+        </w:rPr>
+        <w:t>&gt;</w:t>
       </w:r>
     </w:p>
     <w:p>
@@ -1613,7 +1657,29 @@
           <w:szCs w:val="19"/>
           <w:highlight w:val="white"/>
         </w:rPr>
-        <w:t>&lt;windows.h&gt;</w:t>
+        <w:t>&lt;</w:t>
+      </w:r>
+      <w:proofErr w:type="spellStart"/>
+      <w:r>
+        <w:rPr>
+          <w:rFonts w:ascii="Cascadia Mono" w:hAnsi="Cascadia Mono" w:cs="Cascadia Mono"/>
+          <w:color w:val="A31515"/>
+          <w:sz w:val="19"/>
+          <w:szCs w:val="19"/>
+          <w:highlight w:val="white"/>
+        </w:rPr>
+        <w:t>windows.h</w:t>
+      </w:r>
+      <w:proofErr w:type="spellEnd"/>
+      <w:r>
+        <w:rPr>
+          <w:rFonts w:ascii="Cascadia Mono" w:hAnsi="Cascadia Mono" w:cs="Cascadia Mono"/>
+          <w:color w:val="A31515"/>
+          <w:sz w:val="19"/>
+          <w:szCs w:val="19"/>
+          <w:highlight w:val="white"/>
+        </w:rPr>
+        <w:t>&gt;</w:t>
       </w:r>
     </w:p>
     <w:p>
@@ -1658,7 +1724,29 @@
           <w:szCs w:val="19"/>
           <w:highlight w:val="white"/>
         </w:rPr>
-        <w:t>&lt;filesystem&gt;</w:t>
+        <w:t>&lt;</w:t>
+      </w:r>
+      <w:proofErr w:type="spellStart"/>
+      <w:r>
+        <w:rPr>
+          <w:rFonts w:ascii="Cascadia Mono" w:hAnsi="Cascadia Mono" w:cs="Cascadia Mono"/>
+          <w:color w:val="A31515"/>
+          <w:sz w:val="19"/>
+          <w:szCs w:val="19"/>
+          <w:highlight w:val="white"/>
+        </w:rPr>
+        <w:t>filesystem</w:t>
+      </w:r>
+      <w:proofErr w:type="spellEnd"/>
+      <w:r>
+        <w:rPr>
+          <w:rFonts w:ascii="Cascadia Mono" w:hAnsi="Cascadia Mono" w:cs="Cascadia Mono"/>
+          <w:color w:val="A31515"/>
+          <w:sz w:val="19"/>
+          <w:szCs w:val="19"/>
+          <w:highlight w:val="white"/>
+        </w:rPr>
+        <w:t>&gt;</w:t>
       </w:r>
     </w:p>
     <w:p>
@@ -1703,7 +1791,29 @@
           <w:szCs w:val="19"/>
           <w:highlight w:val="white"/>
         </w:rPr>
-        <w:t>&lt;vector&gt;</w:t>
+        <w:t>&lt;</w:t>
+      </w:r>
+      <w:proofErr w:type="spellStart"/>
+      <w:r>
+        <w:rPr>
+          <w:rFonts w:ascii="Cascadia Mono" w:hAnsi="Cascadia Mono" w:cs="Cascadia Mono"/>
+          <w:color w:val="A31515"/>
+          <w:sz w:val="19"/>
+          <w:szCs w:val="19"/>
+          <w:highlight w:val="white"/>
+        </w:rPr>
+        <w:t>vector</w:t>
+      </w:r>
+      <w:proofErr w:type="spellEnd"/>
+      <w:r>
+        <w:rPr>
+          <w:rFonts w:ascii="Cascadia Mono" w:hAnsi="Cascadia Mono" w:cs="Cascadia Mono"/>
+          <w:color w:val="A31515"/>
+          <w:sz w:val="19"/>
+          <w:szCs w:val="19"/>
+          <w:highlight w:val="white"/>
+        </w:rPr>
+        <w:t>&gt;</w:t>
       </w:r>
     </w:p>
     <w:p>
@@ -1748,7 +1858,29 @@
           <w:szCs w:val="19"/>
           <w:highlight w:val="white"/>
         </w:rPr>
-        <w:t>&lt;fstream&gt;</w:t>
+        <w:t>&lt;</w:t>
+      </w:r>
+      <w:proofErr w:type="spellStart"/>
+      <w:r>
+        <w:rPr>
+          <w:rFonts w:ascii="Cascadia Mono" w:hAnsi="Cascadia Mono" w:cs="Cascadia Mono"/>
+          <w:color w:val="A31515"/>
+          <w:sz w:val="19"/>
+          <w:szCs w:val="19"/>
+          <w:highlight w:val="white"/>
+        </w:rPr>
+        <w:t>fstream</w:t>
+      </w:r>
+      <w:proofErr w:type="spellEnd"/>
+      <w:r>
+        <w:rPr>
+          <w:rFonts w:ascii="Cascadia Mono" w:hAnsi="Cascadia Mono" w:cs="Cascadia Mono"/>
+          <w:color w:val="A31515"/>
+          <w:sz w:val="19"/>
+          <w:szCs w:val="19"/>
+          <w:highlight w:val="white"/>
+        </w:rPr>
+        <w:t>&gt;</w:t>
       </w:r>
     </w:p>
     <w:p>
@@ -1793,7 +1925,29 @@
           <w:szCs w:val="19"/>
           <w:highlight w:val="white"/>
         </w:rPr>
-        <w:t>&lt;iomanip&gt;</w:t>
+        <w:t>&lt;</w:t>
+      </w:r>
+      <w:proofErr w:type="spellStart"/>
+      <w:r>
+        <w:rPr>
+          <w:rFonts w:ascii="Cascadia Mono" w:hAnsi="Cascadia Mono" w:cs="Cascadia Mono"/>
+          <w:color w:val="A31515"/>
+          <w:sz w:val="19"/>
+          <w:szCs w:val="19"/>
+          <w:highlight w:val="white"/>
+        </w:rPr>
+        <w:t>iomanip</w:t>
+      </w:r>
+      <w:proofErr w:type="spellEnd"/>
+      <w:r>
+        <w:rPr>
+          <w:rFonts w:ascii="Cascadia Mono" w:hAnsi="Cascadia Mono" w:cs="Cascadia Mono"/>
+          <w:color w:val="A31515"/>
+          <w:sz w:val="19"/>
+          <w:szCs w:val="19"/>
+          <w:highlight w:val="white"/>
+        </w:rPr>
+        <w:t>&gt;</w:t>
       </w:r>
     </w:p>
     <w:p>
@@ -1846,7 +2000,31 @@
           <w:highlight w:val="white"/>
           <w:lang w:val="en-US"/>
         </w:rPr>
-        <w:t xml:space="preserve"> process_file(std::</w:t>
+        <w:t xml:space="preserve"> </w:t>
+      </w:r>
+      <w:proofErr w:type="spellStart"/>
+      <w:r>
+        <w:rPr>
+          <w:rFonts w:ascii="Cascadia Mono" w:hAnsi="Cascadia Mono" w:cs="Cascadia Mono"/>
+          <w:color w:val="000000"/>
+          <w:sz w:val="19"/>
+          <w:szCs w:val="19"/>
+          <w:highlight w:val="white"/>
+          <w:lang w:val="en-US"/>
+        </w:rPr>
+        <w:t>process_file</w:t>
+      </w:r>
+      <w:proofErr w:type="spellEnd"/>
+      <w:r>
+        <w:rPr>
+          <w:rFonts w:ascii="Cascadia Mono" w:hAnsi="Cascadia Mono" w:cs="Cascadia Mono"/>
+          <w:color w:val="000000"/>
+          <w:sz w:val="19"/>
+          <w:szCs w:val="19"/>
+          <w:highlight w:val="white"/>
+          <w:lang w:val="en-US"/>
+        </w:rPr>
+        <w:t>(std::</w:t>
       </w:r>
       <w:r>
         <w:rPr>
@@ -1919,6 +2097,7 @@
         </w:rPr>
         <w:t xml:space="preserve">    std::</w:t>
       </w:r>
+      <w:proofErr w:type="spellStart"/>
       <w:r>
         <w:rPr>
           <w:rFonts w:ascii="Cascadia Mono" w:hAnsi="Cascadia Mono" w:cs="Cascadia Mono"/>
@@ -1930,6 +2109,7 @@
         </w:rPr>
         <w:t>ifstream</w:t>
       </w:r>
+      <w:proofErr w:type="spellEnd"/>
       <w:r>
         <w:rPr>
           <w:rFonts w:ascii="Cascadia Mono" w:hAnsi="Cascadia Mono" w:cs="Cascadia Mono"/>
@@ -1963,6 +2143,7 @@
         </w:rPr>
         <w:t>, std::</w:t>
       </w:r>
+      <w:proofErr w:type="spellStart"/>
       <w:r>
         <w:rPr>
           <w:rFonts w:ascii="Cascadia Mono" w:hAnsi="Cascadia Mono" w:cs="Cascadia Mono"/>
@@ -1974,6 +2155,7 @@
         </w:rPr>
         <w:t>ios</w:t>
       </w:r>
+      <w:proofErr w:type="spellEnd"/>
       <w:r>
         <w:rPr>
           <w:rFonts w:ascii="Cascadia Mono" w:hAnsi="Cascadia Mono" w:cs="Cascadia Mono"/>
@@ -2081,7 +2263,31 @@
           <w:highlight w:val="white"/>
           <w:lang w:val="en-US"/>
         </w:rPr>
-        <w:t xml:space="preserve">        std::cerr </w:t>
+        <w:t xml:space="preserve">        std::</w:t>
+      </w:r>
+      <w:proofErr w:type="spellStart"/>
+      <w:r>
+        <w:rPr>
+          <w:rFonts w:ascii="Cascadia Mono" w:hAnsi="Cascadia Mono" w:cs="Cascadia Mono"/>
+          <w:color w:val="000000"/>
+          <w:sz w:val="19"/>
+          <w:szCs w:val="19"/>
+          <w:highlight w:val="white"/>
+          <w:lang w:val="en-US"/>
+        </w:rPr>
+        <w:t>cerr</w:t>
+      </w:r>
+      <w:proofErr w:type="spellEnd"/>
+      <w:r>
+        <w:rPr>
+          <w:rFonts w:ascii="Cascadia Mono" w:hAnsi="Cascadia Mono" w:cs="Cascadia Mono"/>
+          <w:color w:val="000000"/>
+          <w:sz w:val="19"/>
+          <w:szCs w:val="19"/>
+          <w:highlight w:val="white"/>
+          <w:lang w:val="en-US"/>
+        </w:rPr>
+        <w:t xml:space="preserve"> </w:t>
       </w:r>
       <w:r>
         <w:rPr>
@@ -2147,7 +2353,31 @@
           <w:highlight w:val="white"/>
           <w:lang w:val="en-US"/>
         </w:rPr>
-        <w:t xml:space="preserve"> std::endl;</w:t>
+        <w:t xml:space="preserve"> std::</w:t>
+      </w:r>
+      <w:proofErr w:type="spellStart"/>
+      <w:r>
+        <w:rPr>
+          <w:rFonts w:ascii="Cascadia Mono" w:hAnsi="Cascadia Mono" w:cs="Cascadia Mono"/>
+          <w:color w:val="000000"/>
+          <w:sz w:val="19"/>
+          <w:szCs w:val="19"/>
+          <w:highlight w:val="white"/>
+          <w:lang w:val="en-US"/>
+        </w:rPr>
+        <w:t>endl</w:t>
+      </w:r>
+      <w:proofErr w:type="spellEnd"/>
+      <w:r>
+        <w:rPr>
+          <w:rFonts w:ascii="Cascadia Mono" w:hAnsi="Cascadia Mono" w:cs="Cascadia Mono"/>
+          <w:color w:val="000000"/>
+          <w:sz w:val="19"/>
+          <w:szCs w:val="19"/>
+          <w:highlight w:val="white"/>
+          <w:lang w:val="en-US"/>
+        </w:rPr>
+        <w:t>;</w:t>
       </w:r>
     </w:p>
     <w:p>
@@ -2315,7 +2545,31 @@
           <w:highlight w:val="white"/>
           <w:lang w:val="en-US"/>
         </w:rPr>
-        <w:t xml:space="preserve">    file.read(header, 14);</w:t>
+        <w:t xml:space="preserve">    </w:t>
+      </w:r>
+      <w:proofErr w:type="spellStart"/>
+      <w:r>
+        <w:rPr>
+          <w:rFonts w:ascii="Cascadia Mono" w:hAnsi="Cascadia Mono" w:cs="Cascadia Mono"/>
+          <w:color w:val="000000"/>
+          <w:sz w:val="19"/>
+          <w:szCs w:val="19"/>
+          <w:highlight w:val="white"/>
+          <w:lang w:val="en-US"/>
+        </w:rPr>
+        <w:t>file.read</w:t>
+      </w:r>
+      <w:proofErr w:type="spellEnd"/>
+      <w:r>
+        <w:rPr>
+          <w:rFonts w:ascii="Cascadia Mono" w:hAnsi="Cascadia Mono" w:cs="Cascadia Mono"/>
+          <w:color w:val="000000"/>
+          <w:sz w:val="19"/>
+          <w:szCs w:val="19"/>
+          <w:highlight w:val="white"/>
+          <w:lang w:val="en-US"/>
+        </w:rPr>
+        <w:t>(header, 14);</w:t>
       </w:r>
     </w:p>
     <w:p>
@@ -2380,7 +2634,79 @@
           <w:highlight w:val="white"/>
           <w:lang w:val="en-US"/>
         </w:rPr>
-        <w:t xml:space="preserve"> count_ipv4 = 0, count_arp = 0, count_eth_dix = 0, count_eth_snap = 0, count_novell_802_2 = 0, count_novell_802_3 = 0;</w:t>
+        <w:t xml:space="preserve"> count_ipv4 = 0, </w:t>
+      </w:r>
+      <w:proofErr w:type="spellStart"/>
+      <w:r>
+        <w:rPr>
+          <w:rFonts w:ascii="Cascadia Mono" w:hAnsi="Cascadia Mono" w:cs="Cascadia Mono"/>
+          <w:color w:val="000000"/>
+          <w:sz w:val="19"/>
+          <w:szCs w:val="19"/>
+          <w:highlight w:val="white"/>
+          <w:lang w:val="en-US"/>
+        </w:rPr>
+        <w:t>count_arp</w:t>
+      </w:r>
+      <w:proofErr w:type="spellEnd"/>
+      <w:r>
+        <w:rPr>
+          <w:rFonts w:ascii="Cascadia Mono" w:hAnsi="Cascadia Mono" w:cs="Cascadia Mono"/>
+          <w:color w:val="000000"/>
+          <w:sz w:val="19"/>
+          <w:szCs w:val="19"/>
+          <w:highlight w:val="white"/>
+          <w:lang w:val="en-US"/>
+        </w:rPr>
+        <w:t xml:space="preserve"> = 0, </w:t>
+      </w:r>
+      <w:proofErr w:type="spellStart"/>
+      <w:r>
+        <w:rPr>
+          <w:rFonts w:ascii="Cascadia Mono" w:hAnsi="Cascadia Mono" w:cs="Cascadia Mono"/>
+          <w:color w:val="000000"/>
+          <w:sz w:val="19"/>
+          <w:szCs w:val="19"/>
+          <w:highlight w:val="white"/>
+          <w:lang w:val="en-US"/>
+        </w:rPr>
+        <w:t>count_eth_dix</w:t>
+      </w:r>
+      <w:proofErr w:type="spellEnd"/>
+      <w:r>
+        <w:rPr>
+          <w:rFonts w:ascii="Cascadia Mono" w:hAnsi="Cascadia Mono" w:cs="Cascadia Mono"/>
+          <w:color w:val="000000"/>
+          <w:sz w:val="19"/>
+          <w:szCs w:val="19"/>
+          <w:highlight w:val="white"/>
+          <w:lang w:val="en-US"/>
+        </w:rPr>
+        <w:t xml:space="preserve"> = 0, </w:t>
+      </w:r>
+      <w:proofErr w:type="spellStart"/>
+      <w:r>
+        <w:rPr>
+          <w:rFonts w:ascii="Cascadia Mono" w:hAnsi="Cascadia Mono" w:cs="Cascadia Mono"/>
+          <w:color w:val="000000"/>
+          <w:sz w:val="19"/>
+          <w:szCs w:val="19"/>
+          <w:highlight w:val="white"/>
+          <w:lang w:val="en-US"/>
+        </w:rPr>
+        <w:t>count_eth_snap</w:t>
+      </w:r>
+      <w:proofErr w:type="spellEnd"/>
+      <w:r>
+        <w:rPr>
+          <w:rFonts w:ascii="Cascadia Mono" w:hAnsi="Cascadia Mono" w:cs="Cascadia Mono"/>
+          <w:color w:val="000000"/>
+          <w:sz w:val="19"/>
+          <w:szCs w:val="19"/>
+          <w:highlight w:val="white"/>
+          <w:lang w:val="en-US"/>
+        </w:rPr>
+        <w:t xml:space="preserve"> = 0, count_novell_802_2 = 0, count_novell_802_3 = 0;</w:t>
       </w:r>
     </w:p>
     <w:p>
@@ -2451,7 +2777,103 @@
           <w:highlight w:val="white"/>
           <w:lang w:val="en-US"/>
         </w:rPr>
-        <w:t xml:space="preserve"> i = 1; file &amp;&amp; !file.eof(); i++, file.read(header, 14)) {</w:t>
+        <w:t xml:space="preserve"> </w:t>
+      </w:r>
+      <w:proofErr w:type="spellStart"/>
+      <w:r>
+        <w:rPr>
+          <w:rFonts w:ascii="Cascadia Mono" w:hAnsi="Cascadia Mono" w:cs="Cascadia Mono"/>
+          <w:color w:val="000000"/>
+          <w:sz w:val="19"/>
+          <w:szCs w:val="19"/>
+          <w:highlight w:val="white"/>
+          <w:lang w:val="en-US"/>
+        </w:rPr>
+        <w:t>i</w:t>
+      </w:r>
+      <w:proofErr w:type="spellEnd"/>
+      <w:r>
+        <w:rPr>
+          <w:rFonts w:ascii="Cascadia Mono" w:hAnsi="Cascadia Mono" w:cs="Cascadia Mono"/>
+          <w:color w:val="000000"/>
+          <w:sz w:val="19"/>
+          <w:szCs w:val="19"/>
+          <w:highlight w:val="white"/>
+          <w:lang w:val="en-US"/>
+        </w:rPr>
+        <w:t xml:space="preserve"> = 1; file &amp;&amp; !</w:t>
+      </w:r>
+      <w:proofErr w:type="spellStart"/>
+      <w:r>
+        <w:rPr>
+          <w:rFonts w:ascii="Cascadia Mono" w:hAnsi="Cascadia Mono" w:cs="Cascadia Mono"/>
+          <w:color w:val="000000"/>
+          <w:sz w:val="19"/>
+          <w:szCs w:val="19"/>
+          <w:highlight w:val="white"/>
+          <w:lang w:val="en-US"/>
+        </w:rPr>
+        <w:t>file.eof</w:t>
+      </w:r>
+      <w:proofErr w:type="spellEnd"/>
+      <w:r>
+        <w:rPr>
+          <w:rFonts w:ascii="Cascadia Mono" w:hAnsi="Cascadia Mono" w:cs="Cascadia Mono"/>
+          <w:color w:val="000000"/>
+          <w:sz w:val="19"/>
+          <w:szCs w:val="19"/>
+          <w:highlight w:val="white"/>
+          <w:lang w:val="en-US"/>
+        </w:rPr>
+        <w:t xml:space="preserve">(); </w:t>
+      </w:r>
+      <w:proofErr w:type="spellStart"/>
+      <w:r>
+        <w:rPr>
+          <w:rFonts w:ascii="Cascadia Mono" w:hAnsi="Cascadia Mono" w:cs="Cascadia Mono"/>
+          <w:color w:val="000000"/>
+          <w:sz w:val="19"/>
+          <w:szCs w:val="19"/>
+          <w:highlight w:val="white"/>
+          <w:lang w:val="en-US"/>
+        </w:rPr>
+        <w:t>i</w:t>
+      </w:r>
+      <w:proofErr w:type="spellEnd"/>
+      <w:r>
+        <w:rPr>
+          <w:rFonts w:ascii="Cascadia Mono" w:hAnsi="Cascadia Mono" w:cs="Cascadia Mono"/>
+          <w:color w:val="000000"/>
+          <w:sz w:val="19"/>
+          <w:szCs w:val="19"/>
+          <w:highlight w:val="white"/>
+          <w:lang w:val="en-US"/>
+        </w:rPr>
+        <w:t xml:space="preserve">++, </w:t>
+      </w:r>
+      <w:proofErr w:type="spellStart"/>
+      <w:r>
+        <w:rPr>
+          <w:rFonts w:ascii="Cascadia Mono" w:hAnsi="Cascadia Mono" w:cs="Cascadia Mono"/>
+          <w:color w:val="000000"/>
+          <w:sz w:val="19"/>
+          <w:szCs w:val="19"/>
+          <w:highlight w:val="white"/>
+          <w:lang w:val="en-US"/>
+        </w:rPr>
+        <w:t>file.read</w:t>
+      </w:r>
+      <w:proofErr w:type="spellEnd"/>
+      <w:r>
+        <w:rPr>
+          <w:rFonts w:ascii="Cascadia Mono" w:hAnsi="Cascadia Mono" w:cs="Cascadia Mono"/>
+          <w:color w:val="000000"/>
+          <w:sz w:val="19"/>
+          <w:szCs w:val="19"/>
+          <w:highlight w:val="white"/>
+          <w:lang w:val="en-US"/>
+        </w:rPr>
+        <w:t>(header, 14)) {</w:t>
       </w:r>
     </w:p>
     <w:p>
@@ -2543,7 +2965,31 @@
           <w:highlight w:val="white"/>
           <w:lang w:val="en-US"/>
         </w:rPr>
-        <w:t xml:space="preserve">        std::cout </w:t>
+        <w:t xml:space="preserve">        std::</w:t>
+      </w:r>
+      <w:proofErr w:type="spellStart"/>
+      <w:r>
+        <w:rPr>
+          <w:rFonts w:ascii="Cascadia Mono" w:hAnsi="Cascadia Mono" w:cs="Cascadia Mono"/>
+          <w:color w:val="000000"/>
+          <w:sz w:val="19"/>
+          <w:szCs w:val="19"/>
+          <w:highlight w:val="white"/>
+          <w:lang w:val="en-US"/>
+        </w:rPr>
+        <w:t>cout</w:t>
+      </w:r>
+      <w:proofErr w:type="spellEnd"/>
+      <w:r>
+        <w:rPr>
+          <w:rFonts w:ascii="Cascadia Mono" w:hAnsi="Cascadia Mono" w:cs="Cascadia Mono"/>
+          <w:color w:val="000000"/>
+          <w:sz w:val="19"/>
+          <w:szCs w:val="19"/>
+          <w:highlight w:val="white"/>
+          <w:lang w:val="en-US"/>
+        </w:rPr>
+        <w:t xml:space="preserve"> </w:t>
       </w:r>
       <w:r>
         <w:rPr>
@@ -2631,7 +3077,31 @@
           <w:highlight w:val="white"/>
           <w:lang w:val="en-US"/>
         </w:rPr>
-        <w:t xml:space="preserve"> i </w:t>
+        <w:t xml:space="preserve"> </w:t>
+      </w:r>
+      <w:proofErr w:type="spellStart"/>
+      <w:r>
+        <w:rPr>
+          <w:rFonts w:ascii="Cascadia Mono" w:hAnsi="Cascadia Mono" w:cs="Cascadia Mono"/>
+          <w:color w:val="000000"/>
+          <w:sz w:val="19"/>
+          <w:szCs w:val="19"/>
+          <w:highlight w:val="white"/>
+          <w:lang w:val="en-US"/>
+        </w:rPr>
+        <w:t>i</w:t>
+      </w:r>
+      <w:proofErr w:type="spellEnd"/>
+      <w:r>
+        <w:rPr>
+          <w:rFonts w:ascii="Cascadia Mono" w:hAnsi="Cascadia Mono" w:cs="Cascadia Mono"/>
+          <w:color w:val="000000"/>
+          <w:sz w:val="19"/>
+          <w:szCs w:val="19"/>
+          <w:highlight w:val="white"/>
+          <w:lang w:val="en-US"/>
+        </w:rPr>
+        <w:t xml:space="preserve"> </w:t>
       </w:r>
       <w:r>
         <w:rPr>
@@ -2653,7 +3123,31 @@
           <w:highlight w:val="white"/>
           <w:lang w:val="en-US"/>
         </w:rPr>
-        <w:t xml:space="preserve"> std::endl;</w:t>
+        <w:t xml:space="preserve"> std::</w:t>
+      </w:r>
+      <w:proofErr w:type="spellStart"/>
+      <w:r>
+        <w:rPr>
+          <w:rFonts w:ascii="Cascadia Mono" w:hAnsi="Cascadia Mono" w:cs="Cascadia Mono"/>
+          <w:color w:val="000000"/>
+          <w:sz w:val="19"/>
+          <w:szCs w:val="19"/>
+          <w:highlight w:val="white"/>
+          <w:lang w:val="en-US"/>
+        </w:rPr>
+        <w:t>endl</w:t>
+      </w:r>
+      <w:proofErr w:type="spellEnd"/>
+      <w:r>
+        <w:rPr>
+          <w:rFonts w:ascii="Cascadia Mono" w:hAnsi="Cascadia Mono" w:cs="Cascadia Mono"/>
+          <w:color w:val="000000"/>
+          <w:sz w:val="19"/>
+          <w:szCs w:val="19"/>
+          <w:highlight w:val="white"/>
+          <w:lang w:val="en-US"/>
+        </w:rPr>
+        <w:t>;</w:t>
       </w:r>
     </w:p>
     <w:p>
@@ -2696,7 +3190,31 @@
           <w:highlight w:val="white"/>
           <w:lang w:val="en-US"/>
         </w:rPr>
-        <w:t xml:space="preserve">        std::cout </w:t>
+        <w:t xml:space="preserve">        std::</w:t>
+      </w:r>
+      <w:proofErr w:type="spellStart"/>
+      <w:r>
+        <w:rPr>
+          <w:rFonts w:ascii="Cascadia Mono" w:hAnsi="Cascadia Mono" w:cs="Cascadia Mono"/>
+          <w:color w:val="000000"/>
+          <w:sz w:val="19"/>
+          <w:szCs w:val="19"/>
+          <w:highlight w:val="white"/>
+          <w:lang w:val="en-US"/>
+        </w:rPr>
+        <w:t>cout</w:t>
+      </w:r>
+      <w:proofErr w:type="spellEnd"/>
+      <w:r>
+        <w:rPr>
+          <w:rFonts w:ascii="Cascadia Mono" w:hAnsi="Cascadia Mono" w:cs="Cascadia Mono"/>
+          <w:color w:val="000000"/>
+          <w:sz w:val="19"/>
+          <w:szCs w:val="19"/>
+          <w:highlight w:val="white"/>
+          <w:lang w:val="en-US"/>
+        </w:rPr>
+        <w:t xml:space="preserve"> </w:t>
       </w:r>
       <w:r>
         <w:rPr>
@@ -2811,7 +3329,31 @@
           <w:highlight w:val="white"/>
           <w:lang w:val="en-US"/>
         </w:rPr>
-        <w:t xml:space="preserve"> j = 0; j &lt; 6; j++) {</w:t>
+        <w:t xml:space="preserve"> j = 0; j &lt; 6; </w:t>
+      </w:r>
+      <w:proofErr w:type="spellStart"/>
+      <w:r>
+        <w:rPr>
+          <w:rFonts w:ascii="Cascadia Mono" w:hAnsi="Cascadia Mono" w:cs="Cascadia Mono"/>
+          <w:color w:val="000000"/>
+          <w:sz w:val="19"/>
+          <w:szCs w:val="19"/>
+          <w:highlight w:val="white"/>
+          <w:lang w:val="en-US"/>
+        </w:rPr>
+        <w:t>j++</w:t>
+      </w:r>
+      <w:proofErr w:type="spellEnd"/>
+      <w:r>
+        <w:rPr>
+          <w:rFonts w:ascii="Cascadia Mono" w:hAnsi="Cascadia Mono" w:cs="Cascadia Mono"/>
+          <w:color w:val="000000"/>
+          <w:sz w:val="19"/>
+          <w:szCs w:val="19"/>
+          <w:highlight w:val="white"/>
+          <w:lang w:val="en-US"/>
+        </w:rPr>
+        <w:t>) {</w:t>
       </w:r>
     </w:p>
     <w:p>
@@ -2838,7 +3380,31 @@
           <w:highlight w:val="white"/>
           <w:lang w:val="en-US"/>
         </w:rPr>
-        <w:t xml:space="preserve">            std::cout </w:t>
+        <w:t xml:space="preserve">            std::</w:t>
+      </w:r>
+      <w:proofErr w:type="spellStart"/>
+      <w:r>
+        <w:rPr>
+          <w:rFonts w:ascii="Cascadia Mono" w:hAnsi="Cascadia Mono" w:cs="Cascadia Mono"/>
+          <w:color w:val="000000"/>
+          <w:sz w:val="19"/>
+          <w:szCs w:val="19"/>
+          <w:highlight w:val="white"/>
+          <w:lang w:val="en-US"/>
+        </w:rPr>
+        <w:t>cout</w:t>
+      </w:r>
+      <w:proofErr w:type="spellEnd"/>
+      <w:r>
+        <w:rPr>
+          <w:rFonts w:ascii="Cascadia Mono" w:hAnsi="Cascadia Mono" w:cs="Cascadia Mono"/>
+          <w:color w:val="000000"/>
+          <w:sz w:val="19"/>
+          <w:szCs w:val="19"/>
+          <w:highlight w:val="white"/>
+          <w:lang w:val="en-US"/>
+        </w:rPr>
+        <w:t xml:space="preserve"> </w:t>
       </w:r>
       <w:r>
         <w:rPr>
@@ -2882,7 +3448,31 @@
           <w:highlight w:val="white"/>
           <w:lang w:val="en-US"/>
         </w:rPr>
-        <w:t xml:space="preserve"> std::setw(2) </w:t>
+        <w:t xml:space="preserve"> std::</w:t>
+      </w:r>
+      <w:proofErr w:type="spellStart"/>
+      <w:r>
+        <w:rPr>
+          <w:rFonts w:ascii="Cascadia Mono" w:hAnsi="Cascadia Mono" w:cs="Cascadia Mono"/>
+          <w:color w:val="000000"/>
+          <w:sz w:val="19"/>
+          <w:szCs w:val="19"/>
+          <w:highlight w:val="white"/>
+          <w:lang w:val="en-US"/>
+        </w:rPr>
+        <w:t>setw</w:t>
+      </w:r>
+      <w:proofErr w:type="spellEnd"/>
+      <w:r>
+        <w:rPr>
+          <w:rFonts w:ascii="Cascadia Mono" w:hAnsi="Cascadia Mono" w:cs="Cascadia Mono"/>
+          <w:color w:val="000000"/>
+          <w:sz w:val="19"/>
+          <w:szCs w:val="19"/>
+          <w:highlight w:val="white"/>
+          <w:lang w:val="en-US"/>
+        </w:rPr>
+        <w:t xml:space="preserve">(2) </w:t>
       </w:r>
       <w:r>
         <w:rPr>
@@ -2904,7 +3494,31 @@
           <w:highlight w:val="white"/>
           <w:lang w:val="en-US"/>
         </w:rPr>
-        <w:t xml:space="preserve"> std::setfill(</w:t>
+        <w:t xml:space="preserve"> std::</w:t>
+      </w:r>
+      <w:proofErr w:type="spellStart"/>
+      <w:r>
+        <w:rPr>
+          <w:rFonts w:ascii="Cascadia Mono" w:hAnsi="Cascadia Mono" w:cs="Cascadia Mono"/>
+          <w:color w:val="000000"/>
+          <w:sz w:val="19"/>
+          <w:szCs w:val="19"/>
+          <w:highlight w:val="white"/>
+          <w:lang w:val="en-US"/>
+        </w:rPr>
+        <w:t>setfill</w:t>
+      </w:r>
+      <w:proofErr w:type="spellEnd"/>
+      <w:r>
+        <w:rPr>
+          <w:rFonts w:ascii="Cascadia Mono" w:hAnsi="Cascadia Mono" w:cs="Cascadia Mono"/>
+          <w:color w:val="000000"/>
+          <w:sz w:val="19"/>
+          <w:szCs w:val="19"/>
+          <w:highlight w:val="white"/>
+          <w:lang w:val="en-US"/>
+        </w:rPr>
+        <w:t>(</w:t>
       </w:r>
       <w:r>
         <w:rPr>
@@ -2950,6 +3564,7 @@
         </w:rPr>
         <w:t xml:space="preserve"> (0xFF &amp; </w:t>
       </w:r>
+      <w:proofErr w:type="spellStart"/>
       <w:r>
         <w:rPr>
           <w:rFonts w:ascii="Cascadia Mono" w:hAnsi="Cascadia Mono" w:cs="Cascadia Mono"/>
@@ -2961,6 +3576,7 @@
         </w:rPr>
         <w:t>static_cast</w:t>
       </w:r>
+      <w:proofErr w:type="spellEnd"/>
       <w:r>
         <w:rPr>
           <w:rFonts w:ascii="Cascadia Mono" w:hAnsi="Cascadia Mono" w:cs="Cascadia Mono"/>
@@ -3063,7 +3679,31 @@
           <w:highlight w:val="white"/>
           <w:lang w:val="en-US"/>
         </w:rPr>
-        <w:t xml:space="preserve"> (j != 5) std::cout </w:t>
+        <w:t xml:space="preserve"> (j != 5) std::</w:t>
+      </w:r>
+      <w:proofErr w:type="spellStart"/>
+      <w:r>
+        <w:rPr>
+          <w:rFonts w:ascii="Cascadia Mono" w:hAnsi="Cascadia Mono" w:cs="Cascadia Mono"/>
+          <w:color w:val="000000"/>
+          <w:sz w:val="19"/>
+          <w:szCs w:val="19"/>
+          <w:highlight w:val="white"/>
+          <w:lang w:val="en-US"/>
+        </w:rPr>
+        <w:t>cout</w:t>
+      </w:r>
+      <w:proofErr w:type="spellEnd"/>
+      <w:r>
+        <w:rPr>
+          <w:rFonts w:ascii="Cascadia Mono" w:hAnsi="Cascadia Mono" w:cs="Cascadia Mono"/>
+          <w:color w:val="000000"/>
+          <w:sz w:val="19"/>
+          <w:szCs w:val="19"/>
+          <w:highlight w:val="white"/>
+          <w:lang w:val="en-US"/>
+        </w:rPr>
+        <w:t xml:space="preserve"> </w:t>
       </w:r>
       <w:r>
         <w:rPr>
@@ -3161,7 +3801,31 @@
           <w:highlight w:val="white"/>
           <w:lang w:val="en-US"/>
         </w:rPr>
-        <w:t xml:space="preserve">        std::cout </w:t>
+        <w:t xml:space="preserve">        std::</w:t>
+      </w:r>
+      <w:proofErr w:type="spellStart"/>
+      <w:r>
+        <w:rPr>
+          <w:rFonts w:ascii="Cascadia Mono" w:hAnsi="Cascadia Mono" w:cs="Cascadia Mono"/>
+          <w:color w:val="000000"/>
+          <w:sz w:val="19"/>
+          <w:szCs w:val="19"/>
+          <w:highlight w:val="white"/>
+          <w:lang w:val="en-US"/>
+        </w:rPr>
+        <w:t>cout</w:t>
+      </w:r>
+      <w:proofErr w:type="spellEnd"/>
+      <w:r>
+        <w:rPr>
+          <w:rFonts w:ascii="Cascadia Mono" w:hAnsi="Cascadia Mono" w:cs="Cascadia Mono"/>
+          <w:color w:val="000000"/>
+          <w:sz w:val="19"/>
+          <w:szCs w:val="19"/>
+          <w:highlight w:val="white"/>
+          <w:lang w:val="en-US"/>
+        </w:rPr>
+        <w:t xml:space="preserve"> </w:t>
       </w:r>
       <w:r>
         <w:rPr>
@@ -3276,7 +3940,31 @@
           <w:highlight w:val="white"/>
           <w:lang w:val="en-US"/>
         </w:rPr>
-        <w:t xml:space="preserve"> j = 0; j &lt; 6; j++) {</w:t>
+        <w:t xml:space="preserve"> j = 0; j &lt; 6; </w:t>
+      </w:r>
+      <w:proofErr w:type="spellStart"/>
+      <w:r>
+        <w:rPr>
+          <w:rFonts w:ascii="Cascadia Mono" w:hAnsi="Cascadia Mono" w:cs="Cascadia Mono"/>
+          <w:color w:val="000000"/>
+          <w:sz w:val="19"/>
+          <w:szCs w:val="19"/>
+          <w:highlight w:val="white"/>
+          <w:lang w:val="en-US"/>
+        </w:rPr>
+        <w:t>j++</w:t>
+      </w:r>
+      <w:proofErr w:type="spellEnd"/>
+      <w:r>
+        <w:rPr>
+          <w:rFonts w:ascii="Cascadia Mono" w:hAnsi="Cascadia Mono" w:cs="Cascadia Mono"/>
+          <w:color w:val="000000"/>
+          <w:sz w:val="19"/>
+          <w:szCs w:val="19"/>
+          <w:highlight w:val="white"/>
+          <w:lang w:val="en-US"/>
+        </w:rPr>
+        <w:t>) {</w:t>
       </w:r>
     </w:p>
     <w:p>
@@ -3303,7 +3991,31 @@
           <w:highlight w:val="white"/>
           <w:lang w:val="en-US"/>
         </w:rPr>
-        <w:t xml:space="preserve">            std::cout </w:t>
+        <w:t xml:space="preserve">            std::</w:t>
+      </w:r>
+      <w:proofErr w:type="spellStart"/>
+      <w:r>
+        <w:rPr>
+          <w:rFonts w:ascii="Cascadia Mono" w:hAnsi="Cascadia Mono" w:cs="Cascadia Mono"/>
+          <w:color w:val="000000"/>
+          <w:sz w:val="19"/>
+          <w:szCs w:val="19"/>
+          <w:highlight w:val="white"/>
+          <w:lang w:val="en-US"/>
+        </w:rPr>
+        <w:t>cout</w:t>
+      </w:r>
+      <w:proofErr w:type="spellEnd"/>
+      <w:r>
+        <w:rPr>
+          <w:rFonts w:ascii="Cascadia Mono" w:hAnsi="Cascadia Mono" w:cs="Cascadia Mono"/>
+          <w:color w:val="000000"/>
+          <w:sz w:val="19"/>
+          <w:szCs w:val="19"/>
+          <w:highlight w:val="white"/>
+          <w:lang w:val="en-US"/>
+        </w:rPr>
+        <w:t xml:space="preserve"> </w:t>
       </w:r>
       <w:r>
         <w:rPr>
@@ -3347,7 +4059,31 @@
           <w:highlight w:val="white"/>
           <w:lang w:val="en-US"/>
         </w:rPr>
-        <w:t xml:space="preserve"> std::setw(2) </w:t>
+        <w:t xml:space="preserve"> std::</w:t>
+      </w:r>
+      <w:proofErr w:type="spellStart"/>
+      <w:r>
+        <w:rPr>
+          <w:rFonts w:ascii="Cascadia Mono" w:hAnsi="Cascadia Mono" w:cs="Cascadia Mono"/>
+          <w:color w:val="000000"/>
+          <w:sz w:val="19"/>
+          <w:szCs w:val="19"/>
+          <w:highlight w:val="white"/>
+          <w:lang w:val="en-US"/>
+        </w:rPr>
+        <w:t>setw</w:t>
+      </w:r>
+      <w:proofErr w:type="spellEnd"/>
+      <w:r>
+        <w:rPr>
+          <w:rFonts w:ascii="Cascadia Mono" w:hAnsi="Cascadia Mono" w:cs="Cascadia Mono"/>
+          <w:color w:val="000000"/>
+          <w:sz w:val="19"/>
+          <w:szCs w:val="19"/>
+          <w:highlight w:val="white"/>
+          <w:lang w:val="en-US"/>
+        </w:rPr>
+        <w:t xml:space="preserve">(2) </w:t>
       </w:r>
       <w:r>
         <w:rPr>
@@ -3369,7 +4105,31 @@
           <w:highlight w:val="white"/>
           <w:lang w:val="en-US"/>
         </w:rPr>
-        <w:t xml:space="preserve"> std::setfill(</w:t>
+        <w:t xml:space="preserve"> std::</w:t>
+      </w:r>
+      <w:proofErr w:type="spellStart"/>
+      <w:r>
+        <w:rPr>
+          <w:rFonts w:ascii="Cascadia Mono" w:hAnsi="Cascadia Mono" w:cs="Cascadia Mono"/>
+          <w:color w:val="000000"/>
+          <w:sz w:val="19"/>
+          <w:szCs w:val="19"/>
+          <w:highlight w:val="white"/>
+          <w:lang w:val="en-US"/>
+        </w:rPr>
+        <w:t>setfill</w:t>
+      </w:r>
+      <w:proofErr w:type="spellEnd"/>
+      <w:r>
+        <w:rPr>
+          <w:rFonts w:ascii="Cascadia Mono" w:hAnsi="Cascadia Mono" w:cs="Cascadia Mono"/>
+          <w:color w:val="000000"/>
+          <w:sz w:val="19"/>
+          <w:szCs w:val="19"/>
+          <w:highlight w:val="white"/>
+          <w:lang w:val="en-US"/>
+        </w:rPr>
+        <w:t>(</w:t>
       </w:r>
       <w:r>
         <w:rPr>
@@ -3415,6 +4175,7 @@
         </w:rPr>
         <w:t xml:space="preserve"> (0xFF &amp; </w:t>
       </w:r>
+      <w:proofErr w:type="spellStart"/>
       <w:r>
         <w:rPr>
           <w:rFonts w:ascii="Cascadia Mono" w:hAnsi="Cascadia Mono" w:cs="Cascadia Mono"/>
@@ -3426,6 +4187,7 @@
         </w:rPr>
         <w:t>static_cast</w:t>
       </w:r>
+      <w:proofErr w:type="spellEnd"/>
       <w:r>
         <w:rPr>
           <w:rFonts w:ascii="Cascadia Mono" w:hAnsi="Cascadia Mono" w:cs="Cascadia Mono"/>
@@ -3528,7 +4290,31 @@
           <w:highlight w:val="white"/>
           <w:lang w:val="en-US"/>
         </w:rPr>
-        <w:t xml:space="preserve"> (j != 5) std::cout </w:t>
+        <w:t xml:space="preserve"> (j != 5) std::</w:t>
+      </w:r>
+      <w:proofErr w:type="spellStart"/>
+      <w:r>
+        <w:rPr>
+          <w:rFonts w:ascii="Cascadia Mono" w:hAnsi="Cascadia Mono" w:cs="Cascadia Mono"/>
+          <w:color w:val="000000"/>
+          <w:sz w:val="19"/>
+          <w:szCs w:val="19"/>
+          <w:highlight w:val="white"/>
+          <w:lang w:val="en-US"/>
+        </w:rPr>
+        <w:t>cout</w:t>
+      </w:r>
+      <w:proofErr w:type="spellEnd"/>
+      <w:r>
+        <w:rPr>
+          <w:rFonts w:ascii="Cascadia Mono" w:hAnsi="Cascadia Mono" w:cs="Cascadia Mono"/>
+          <w:color w:val="000000"/>
+          <w:sz w:val="19"/>
+          <w:szCs w:val="19"/>
+          <w:highlight w:val="white"/>
+          <w:lang w:val="en-US"/>
+        </w:rPr>
+        <w:t xml:space="preserve"> </w:t>
       </w:r>
       <w:r>
         <w:rPr>
@@ -3626,7 +4412,31 @@
           <w:highlight w:val="white"/>
           <w:lang w:val="en-US"/>
         </w:rPr>
-        <w:t xml:space="preserve">        std::cout </w:t>
+        <w:t xml:space="preserve">        std::</w:t>
+      </w:r>
+      <w:proofErr w:type="spellStart"/>
+      <w:r>
+        <w:rPr>
+          <w:rFonts w:ascii="Cascadia Mono" w:hAnsi="Cascadia Mono" w:cs="Cascadia Mono"/>
+          <w:color w:val="000000"/>
+          <w:sz w:val="19"/>
+          <w:szCs w:val="19"/>
+          <w:highlight w:val="white"/>
+          <w:lang w:val="en-US"/>
+        </w:rPr>
+        <w:t>cout</w:t>
+      </w:r>
+      <w:proofErr w:type="spellEnd"/>
+      <w:r>
+        <w:rPr>
+          <w:rFonts w:ascii="Cascadia Mono" w:hAnsi="Cascadia Mono" w:cs="Cascadia Mono"/>
+          <w:color w:val="000000"/>
+          <w:sz w:val="19"/>
+          <w:szCs w:val="19"/>
+          <w:highlight w:val="white"/>
+          <w:lang w:val="en-US"/>
+        </w:rPr>
+        <w:t xml:space="preserve"> </w:t>
       </w:r>
       <w:r>
         <w:rPr>
@@ -3648,7 +4458,31 @@
           <w:highlight w:val="white"/>
           <w:lang w:val="en-US"/>
         </w:rPr>
-        <w:t xml:space="preserve"> std::endl;</w:t>
+        <w:t xml:space="preserve"> std::</w:t>
+      </w:r>
+      <w:proofErr w:type="spellStart"/>
+      <w:r>
+        <w:rPr>
+          <w:rFonts w:ascii="Cascadia Mono" w:hAnsi="Cascadia Mono" w:cs="Cascadia Mono"/>
+          <w:color w:val="000000"/>
+          <w:sz w:val="19"/>
+          <w:szCs w:val="19"/>
+          <w:highlight w:val="white"/>
+          <w:lang w:val="en-US"/>
+        </w:rPr>
+        <w:t>endl</w:t>
+      </w:r>
+      <w:proofErr w:type="spellEnd"/>
+      <w:r>
+        <w:rPr>
+          <w:rFonts w:ascii="Cascadia Mono" w:hAnsi="Cascadia Mono" w:cs="Cascadia Mono"/>
+          <w:color w:val="000000"/>
+          <w:sz w:val="19"/>
+          <w:szCs w:val="19"/>
+          <w:highlight w:val="white"/>
+          <w:lang w:val="en-US"/>
+        </w:rPr>
+        <w:t>;</w:t>
       </w:r>
     </w:p>
     <w:p>
@@ -3860,7 +4694,31 @@
           <w:highlight w:val="white"/>
           <w:lang w:val="en-US"/>
         </w:rPr>
-        <w:t xml:space="preserve">                std::cout </w:t>
+        <w:t xml:space="preserve">                std::</w:t>
+      </w:r>
+      <w:proofErr w:type="spellStart"/>
+      <w:r>
+        <w:rPr>
+          <w:rFonts w:ascii="Cascadia Mono" w:hAnsi="Cascadia Mono" w:cs="Cascadia Mono"/>
+          <w:color w:val="000000"/>
+          <w:sz w:val="19"/>
+          <w:szCs w:val="19"/>
+          <w:highlight w:val="white"/>
+          <w:lang w:val="en-US"/>
+        </w:rPr>
+        <w:t>cout</w:t>
+      </w:r>
+      <w:proofErr w:type="spellEnd"/>
+      <w:r>
+        <w:rPr>
+          <w:rFonts w:ascii="Cascadia Mono" w:hAnsi="Cascadia Mono" w:cs="Cascadia Mono"/>
+          <w:color w:val="000000"/>
+          <w:sz w:val="19"/>
+          <w:szCs w:val="19"/>
+          <w:highlight w:val="white"/>
+          <w:lang w:val="en-US"/>
+        </w:rPr>
+        <w:t xml:space="preserve"> </w:t>
       </w:r>
       <w:r>
         <w:rPr>
@@ -3926,7 +4784,31 @@
           <w:highlight w:val="white"/>
           <w:lang w:val="en-US"/>
         </w:rPr>
-        <w:t xml:space="preserve"> std::endl;</w:t>
+        <w:t xml:space="preserve"> std::</w:t>
+      </w:r>
+      <w:proofErr w:type="spellStart"/>
+      <w:r>
+        <w:rPr>
+          <w:rFonts w:ascii="Cascadia Mono" w:hAnsi="Cascadia Mono" w:cs="Cascadia Mono"/>
+          <w:color w:val="000000"/>
+          <w:sz w:val="19"/>
+          <w:szCs w:val="19"/>
+          <w:highlight w:val="white"/>
+          <w:lang w:val="en-US"/>
+        </w:rPr>
+        <w:t>endl</w:t>
+      </w:r>
+      <w:proofErr w:type="spellEnd"/>
+      <w:r>
+        <w:rPr>
+          <w:rFonts w:ascii="Cascadia Mono" w:hAnsi="Cascadia Mono" w:cs="Cascadia Mono"/>
+          <w:color w:val="000000"/>
+          <w:sz w:val="19"/>
+          <w:szCs w:val="19"/>
+          <w:highlight w:val="white"/>
+          <w:lang w:val="en-US"/>
+        </w:rPr>
+        <w:t>;</w:t>
       </w:r>
     </w:p>
     <w:p>
@@ -3991,7 +4873,31 @@
           <w:highlight w:val="white"/>
           <w:lang w:val="en-US"/>
         </w:rPr>
-        <w:t xml:space="preserve"> ip_header[20];</w:t>
+        <w:t xml:space="preserve"> </w:t>
+      </w:r>
+      <w:proofErr w:type="spellStart"/>
+      <w:r>
+        <w:rPr>
+          <w:rFonts w:ascii="Cascadia Mono" w:hAnsi="Cascadia Mono" w:cs="Cascadia Mono"/>
+          <w:color w:val="000000"/>
+          <w:sz w:val="19"/>
+          <w:szCs w:val="19"/>
+          <w:highlight w:val="white"/>
+          <w:lang w:val="en-US"/>
+        </w:rPr>
+        <w:t>ip_header</w:t>
+      </w:r>
+      <w:proofErr w:type="spellEnd"/>
+      <w:r>
+        <w:rPr>
+          <w:rFonts w:ascii="Cascadia Mono" w:hAnsi="Cascadia Mono" w:cs="Cascadia Mono"/>
+          <w:color w:val="000000"/>
+          <w:sz w:val="19"/>
+          <w:szCs w:val="19"/>
+          <w:highlight w:val="white"/>
+          <w:lang w:val="en-US"/>
+        </w:rPr>
+        <w:t>[20];</w:t>
       </w:r>
     </w:p>
     <w:p>
@@ -4019,7 +4925,55 @@
           <w:lang w:val="en-US"/>
         </w:rPr>
         <w:lastRenderedPageBreak/>
-        <w:t xml:space="preserve">                file.read(ip_header, 20);</w:t>
+        <w:t xml:space="preserve">                </w:t>
+      </w:r>
+      <w:proofErr w:type="spellStart"/>
+      <w:r>
+        <w:rPr>
+          <w:rFonts w:ascii="Cascadia Mono" w:hAnsi="Cascadia Mono" w:cs="Cascadia Mono"/>
+          <w:color w:val="000000"/>
+          <w:sz w:val="19"/>
+          <w:szCs w:val="19"/>
+          <w:highlight w:val="white"/>
+          <w:lang w:val="en-US"/>
+        </w:rPr>
+        <w:t>file.read</w:t>
+      </w:r>
+      <w:proofErr w:type="spellEnd"/>
+      <w:r>
+        <w:rPr>
+          <w:rFonts w:ascii="Cascadia Mono" w:hAnsi="Cascadia Mono" w:cs="Cascadia Mono"/>
+          <w:color w:val="000000"/>
+          <w:sz w:val="19"/>
+          <w:szCs w:val="19"/>
+          <w:highlight w:val="white"/>
+          <w:lang w:val="en-US"/>
+        </w:rPr>
+        <w:t>(</w:t>
+      </w:r>
+      <w:proofErr w:type="spellStart"/>
+      <w:r>
+        <w:rPr>
+          <w:rFonts w:ascii="Cascadia Mono" w:hAnsi="Cascadia Mono" w:cs="Cascadia Mono"/>
+          <w:color w:val="000000"/>
+          <w:sz w:val="19"/>
+          <w:szCs w:val="19"/>
+          <w:highlight w:val="white"/>
+          <w:lang w:val="en-US"/>
+        </w:rPr>
+        <w:t>ip_header</w:t>
+      </w:r>
+      <w:proofErr w:type="spellEnd"/>
+      <w:r>
+        <w:rPr>
+          <w:rFonts w:ascii="Cascadia Mono" w:hAnsi="Cascadia Mono" w:cs="Cascadia Mono"/>
+          <w:color w:val="000000"/>
+          <w:sz w:val="19"/>
+          <w:szCs w:val="19"/>
+          <w:highlight w:val="white"/>
+          <w:lang w:val="en-US"/>
+        </w:rPr>
+        <w:t>, 20);</w:t>
       </w:r>
     </w:p>
     <w:p>
@@ -4089,7 +5043,31 @@
           <w:highlight w:val="white"/>
           <w:lang w:val="en-US"/>
         </w:rPr>
-        <w:t xml:space="preserve">                std::cout </w:t>
+        <w:t xml:space="preserve">                std::</w:t>
+      </w:r>
+      <w:proofErr w:type="spellStart"/>
+      <w:r>
+        <w:rPr>
+          <w:rFonts w:ascii="Cascadia Mono" w:hAnsi="Cascadia Mono" w:cs="Cascadia Mono"/>
+          <w:color w:val="000000"/>
+          <w:sz w:val="19"/>
+          <w:szCs w:val="19"/>
+          <w:highlight w:val="white"/>
+          <w:lang w:val="en-US"/>
+        </w:rPr>
+        <w:t>cout</w:t>
+      </w:r>
+      <w:proofErr w:type="spellEnd"/>
+      <w:r>
+        <w:rPr>
+          <w:rFonts w:ascii="Cascadia Mono" w:hAnsi="Cascadia Mono" w:cs="Cascadia Mono"/>
+          <w:color w:val="000000"/>
+          <w:sz w:val="19"/>
+          <w:szCs w:val="19"/>
+          <w:highlight w:val="white"/>
+          <w:lang w:val="en-US"/>
+        </w:rPr>
+        <w:t xml:space="preserve"> </w:t>
       </w:r>
       <w:r>
         <w:rPr>
@@ -4204,7 +5182,31 @@
           <w:highlight w:val="white"/>
           <w:lang w:val="en-US"/>
         </w:rPr>
-        <w:t xml:space="preserve"> j = 0; j &lt; 4; j++) {</w:t>
+        <w:t xml:space="preserve"> j = 0; j &lt; 4; </w:t>
+      </w:r>
+      <w:proofErr w:type="spellStart"/>
+      <w:r>
+        <w:rPr>
+          <w:rFonts w:ascii="Cascadia Mono" w:hAnsi="Cascadia Mono" w:cs="Cascadia Mono"/>
+          <w:color w:val="000000"/>
+          <w:sz w:val="19"/>
+          <w:szCs w:val="19"/>
+          <w:highlight w:val="white"/>
+          <w:lang w:val="en-US"/>
+        </w:rPr>
+        <w:t>j++</w:t>
+      </w:r>
+      <w:proofErr w:type="spellEnd"/>
+      <w:r>
+        <w:rPr>
+          <w:rFonts w:ascii="Cascadia Mono" w:hAnsi="Cascadia Mono" w:cs="Cascadia Mono"/>
+          <w:color w:val="000000"/>
+          <w:sz w:val="19"/>
+          <w:szCs w:val="19"/>
+          <w:highlight w:val="white"/>
+          <w:lang w:val="en-US"/>
+        </w:rPr>
+        <w:t>) {</w:t>
       </w:r>
     </w:p>
     <w:p>
@@ -4231,7 +5233,31 @@
           <w:highlight w:val="white"/>
           <w:lang w:val="en-US"/>
         </w:rPr>
-        <w:t xml:space="preserve">                    std::cout </w:t>
+        <w:t xml:space="preserve">                    std::</w:t>
+      </w:r>
+      <w:proofErr w:type="spellStart"/>
+      <w:r>
+        <w:rPr>
+          <w:rFonts w:ascii="Cascadia Mono" w:hAnsi="Cascadia Mono" w:cs="Cascadia Mono"/>
+          <w:color w:val="000000"/>
+          <w:sz w:val="19"/>
+          <w:szCs w:val="19"/>
+          <w:highlight w:val="white"/>
+          <w:lang w:val="en-US"/>
+        </w:rPr>
+        <w:t>cout</w:t>
+      </w:r>
+      <w:proofErr w:type="spellEnd"/>
+      <w:r>
+        <w:rPr>
+          <w:rFonts w:ascii="Cascadia Mono" w:hAnsi="Cascadia Mono" w:cs="Cascadia Mono"/>
+          <w:color w:val="000000"/>
+          <w:sz w:val="19"/>
+          <w:szCs w:val="19"/>
+          <w:highlight w:val="white"/>
+          <w:lang w:val="en-US"/>
+        </w:rPr>
+        <w:t xml:space="preserve"> </w:t>
       </w:r>
       <w:r>
         <w:rPr>
@@ -4277,6 +5303,7 @@
         </w:rPr>
         <w:t xml:space="preserve"> (0xFF &amp; </w:t>
       </w:r>
+      <w:proofErr w:type="spellStart"/>
       <w:r>
         <w:rPr>
           <w:rFonts w:ascii="Cascadia Mono" w:hAnsi="Cascadia Mono" w:cs="Cascadia Mono"/>
@@ -4288,6 +5315,7 @@
         </w:rPr>
         <w:t>static_cast</w:t>
       </w:r>
+      <w:proofErr w:type="spellEnd"/>
       <w:r>
         <w:rPr>
           <w:rFonts w:ascii="Cascadia Mono" w:hAnsi="Cascadia Mono" w:cs="Cascadia Mono"/>
@@ -4341,7 +5369,31 @@
           <w:highlight w:val="white"/>
           <w:lang w:val="en-US"/>
         </w:rPr>
-        <w:t>&gt;(ip_header[12 + j]));</w:t>
+        <w:t>&gt;(</w:t>
+      </w:r>
+      <w:proofErr w:type="spellStart"/>
+      <w:r>
+        <w:rPr>
+          <w:rFonts w:ascii="Cascadia Mono" w:hAnsi="Cascadia Mono" w:cs="Cascadia Mono"/>
+          <w:color w:val="000000"/>
+          <w:sz w:val="19"/>
+          <w:szCs w:val="19"/>
+          <w:highlight w:val="white"/>
+          <w:lang w:val="en-US"/>
+        </w:rPr>
+        <w:t>ip_header</w:t>
+      </w:r>
+      <w:proofErr w:type="spellEnd"/>
+      <w:r>
+        <w:rPr>
+          <w:rFonts w:ascii="Cascadia Mono" w:hAnsi="Cascadia Mono" w:cs="Cascadia Mono"/>
+          <w:color w:val="000000"/>
+          <w:sz w:val="19"/>
+          <w:szCs w:val="19"/>
+          <w:highlight w:val="white"/>
+          <w:lang w:val="en-US"/>
+        </w:rPr>
+        <w:t>[12 + j]));</w:t>
       </w:r>
     </w:p>
     <w:p>
@@ -4390,7 +5442,31 @@
           <w:highlight w:val="white"/>
           <w:lang w:val="en-US"/>
         </w:rPr>
-        <w:t xml:space="preserve"> (j != 3) std::cout </w:t>
+        <w:t xml:space="preserve"> (j != 3) std::</w:t>
+      </w:r>
+      <w:proofErr w:type="spellStart"/>
+      <w:r>
+        <w:rPr>
+          <w:rFonts w:ascii="Cascadia Mono" w:hAnsi="Cascadia Mono" w:cs="Cascadia Mono"/>
+          <w:color w:val="000000"/>
+          <w:sz w:val="19"/>
+          <w:szCs w:val="19"/>
+          <w:highlight w:val="white"/>
+          <w:lang w:val="en-US"/>
+        </w:rPr>
+        <w:t>cout</w:t>
+      </w:r>
+      <w:proofErr w:type="spellEnd"/>
+      <w:r>
+        <w:rPr>
+          <w:rFonts w:ascii="Cascadia Mono" w:hAnsi="Cascadia Mono" w:cs="Cascadia Mono"/>
+          <w:color w:val="000000"/>
+          <w:sz w:val="19"/>
+          <w:szCs w:val="19"/>
+          <w:highlight w:val="white"/>
+          <w:lang w:val="en-US"/>
+        </w:rPr>
+        <w:t xml:space="preserve"> </w:t>
       </w:r>
       <w:r>
         <w:rPr>
@@ -4488,7 +5564,31 @@
           <w:highlight w:val="white"/>
           <w:lang w:val="en-US"/>
         </w:rPr>
-        <w:t xml:space="preserve">                std::cout </w:t>
+        <w:t xml:space="preserve">                std::</w:t>
+      </w:r>
+      <w:proofErr w:type="spellStart"/>
+      <w:r>
+        <w:rPr>
+          <w:rFonts w:ascii="Cascadia Mono" w:hAnsi="Cascadia Mono" w:cs="Cascadia Mono"/>
+          <w:color w:val="000000"/>
+          <w:sz w:val="19"/>
+          <w:szCs w:val="19"/>
+          <w:highlight w:val="white"/>
+          <w:lang w:val="en-US"/>
+        </w:rPr>
+        <w:t>cout</w:t>
+      </w:r>
+      <w:proofErr w:type="spellEnd"/>
+      <w:r>
+        <w:rPr>
+          <w:rFonts w:ascii="Cascadia Mono" w:hAnsi="Cascadia Mono" w:cs="Cascadia Mono"/>
+          <w:color w:val="000000"/>
+          <w:sz w:val="19"/>
+          <w:szCs w:val="19"/>
+          <w:highlight w:val="white"/>
+          <w:lang w:val="en-US"/>
+        </w:rPr>
+        <w:t xml:space="preserve"> </w:t>
       </w:r>
       <w:r>
         <w:rPr>
@@ -4603,7 +5703,31 @@
           <w:highlight w:val="white"/>
           <w:lang w:val="en-US"/>
         </w:rPr>
-        <w:t xml:space="preserve"> j = 0; j &lt; 4; j++) {</w:t>
+        <w:t xml:space="preserve"> j = 0; j &lt; 4; </w:t>
+      </w:r>
+      <w:proofErr w:type="spellStart"/>
+      <w:r>
+        <w:rPr>
+          <w:rFonts w:ascii="Cascadia Mono" w:hAnsi="Cascadia Mono" w:cs="Cascadia Mono"/>
+          <w:color w:val="000000"/>
+          <w:sz w:val="19"/>
+          <w:szCs w:val="19"/>
+          <w:highlight w:val="white"/>
+          <w:lang w:val="en-US"/>
+        </w:rPr>
+        <w:t>j++</w:t>
+      </w:r>
+      <w:proofErr w:type="spellEnd"/>
+      <w:r>
+        <w:rPr>
+          <w:rFonts w:ascii="Cascadia Mono" w:hAnsi="Cascadia Mono" w:cs="Cascadia Mono"/>
+          <w:color w:val="000000"/>
+          <w:sz w:val="19"/>
+          <w:szCs w:val="19"/>
+          <w:highlight w:val="white"/>
+          <w:lang w:val="en-US"/>
+        </w:rPr>
+        <w:t>) {</w:t>
       </w:r>
     </w:p>
     <w:p>
@@ -4630,7 +5754,31 @@
           <w:highlight w:val="white"/>
           <w:lang w:val="en-US"/>
         </w:rPr>
-        <w:t xml:space="preserve">                    std::cout </w:t>
+        <w:t xml:space="preserve">                    std::</w:t>
+      </w:r>
+      <w:proofErr w:type="spellStart"/>
+      <w:r>
+        <w:rPr>
+          <w:rFonts w:ascii="Cascadia Mono" w:hAnsi="Cascadia Mono" w:cs="Cascadia Mono"/>
+          <w:color w:val="000000"/>
+          <w:sz w:val="19"/>
+          <w:szCs w:val="19"/>
+          <w:highlight w:val="white"/>
+          <w:lang w:val="en-US"/>
+        </w:rPr>
+        <w:t>cout</w:t>
+      </w:r>
+      <w:proofErr w:type="spellEnd"/>
+      <w:r>
+        <w:rPr>
+          <w:rFonts w:ascii="Cascadia Mono" w:hAnsi="Cascadia Mono" w:cs="Cascadia Mono"/>
+          <w:color w:val="000000"/>
+          <w:sz w:val="19"/>
+          <w:szCs w:val="19"/>
+          <w:highlight w:val="white"/>
+          <w:lang w:val="en-US"/>
+        </w:rPr>
+        <w:t xml:space="preserve"> </w:t>
       </w:r>
       <w:r>
         <w:rPr>
@@ -4676,6 +5824,7 @@
         </w:rPr>
         <w:t xml:space="preserve"> (0xFF &amp; </w:t>
       </w:r>
+      <w:proofErr w:type="spellStart"/>
       <w:r>
         <w:rPr>
           <w:rFonts w:ascii="Cascadia Mono" w:hAnsi="Cascadia Mono" w:cs="Cascadia Mono"/>
@@ -4687,6 +5836,7 @@
         </w:rPr>
         <w:t>static_cast</w:t>
       </w:r>
+      <w:proofErr w:type="spellEnd"/>
       <w:r>
         <w:rPr>
           <w:rFonts w:ascii="Cascadia Mono" w:hAnsi="Cascadia Mono" w:cs="Cascadia Mono"/>
@@ -4740,7 +5890,31 @@
           <w:highlight w:val="white"/>
           <w:lang w:val="en-US"/>
         </w:rPr>
-        <w:t>&gt;(ip_header[16 + j]));</w:t>
+        <w:t>&gt;(</w:t>
+      </w:r>
+      <w:proofErr w:type="spellStart"/>
+      <w:r>
+        <w:rPr>
+          <w:rFonts w:ascii="Cascadia Mono" w:hAnsi="Cascadia Mono" w:cs="Cascadia Mono"/>
+          <w:color w:val="000000"/>
+          <w:sz w:val="19"/>
+          <w:szCs w:val="19"/>
+          <w:highlight w:val="white"/>
+          <w:lang w:val="en-US"/>
+        </w:rPr>
+        <w:t>ip_header</w:t>
+      </w:r>
+      <w:proofErr w:type="spellEnd"/>
+      <w:r>
+        <w:rPr>
+          <w:rFonts w:ascii="Cascadia Mono" w:hAnsi="Cascadia Mono" w:cs="Cascadia Mono"/>
+          <w:color w:val="000000"/>
+          <w:sz w:val="19"/>
+          <w:szCs w:val="19"/>
+          <w:highlight w:val="white"/>
+          <w:lang w:val="en-US"/>
+        </w:rPr>
+        <w:t>[16 + j]));</w:t>
       </w:r>
     </w:p>
     <w:p>
@@ -4789,7 +5963,31 @@
           <w:highlight w:val="white"/>
           <w:lang w:val="en-US"/>
         </w:rPr>
-        <w:t xml:space="preserve"> (j != 3) std::cout </w:t>
+        <w:t xml:space="preserve"> (j != 3) std::</w:t>
+      </w:r>
+      <w:proofErr w:type="spellStart"/>
+      <w:r>
+        <w:rPr>
+          <w:rFonts w:ascii="Cascadia Mono" w:hAnsi="Cascadia Mono" w:cs="Cascadia Mono"/>
+          <w:color w:val="000000"/>
+          <w:sz w:val="19"/>
+          <w:szCs w:val="19"/>
+          <w:highlight w:val="white"/>
+          <w:lang w:val="en-US"/>
+        </w:rPr>
+        <w:t>cout</w:t>
+      </w:r>
+      <w:proofErr w:type="spellEnd"/>
+      <w:r>
+        <w:rPr>
+          <w:rFonts w:ascii="Cascadia Mono" w:hAnsi="Cascadia Mono" w:cs="Cascadia Mono"/>
+          <w:color w:val="000000"/>
+          <w:sz w:val="19"/>
+          <w:szCs w:val="19"/>
+          <w:highlight w:val="white"/>
+          <w:lang w:val="en-US"/>
+        </w:rPr>
+        <w:t xml:space="preserve"> </w:t>
       </w:r>
       <w:r>
         <w:rPr>
@@ -4887,7 +6085,31 @@
           <w:highlight w:val="white"/>
           <w:lang w:val="en-US"/>
         </w:rPr>
-        <w:t xml:space="preserve">                std::cout </w:t>
+        <w:t xml:space="preserve">                std::</w:t>
+      </w:r>
+      <w:proofErr w:type="spellStart"/>
+      <w:r>
+        <w:rPr>
+          <w:rFonts w:ascii="Cascadia Mono" w:hAnsi="Cascadia Mono" w:cs="Cascadia Mono"/>
+          <w:color w:val="000000"/>
+          <w:sz w:val="19"/>
+          <w:szCs w:val="19"/>
+          <w:highlight w:val="white"/>
+          <w:lang w:val="en-US"/>
+        </w:rPr>
+        <w:t>cout</w:t>
+      </w:r>
+      <w:proofErr w:type="spellEnd"/>
+      <w:r>
+        <w:rPr>
+          <w:rFonts w:ascii="Cascadia Mono" w:hAnsi="Cascadia Mono" w:cs="Cascadia Mono"/>
+          <w:color w:val="000000"/>
+          <w:sz w:val="19"/>
+          <w:szCs w:val="19"/>
+          <w:highlight w:val="white"/>
+          <w:lang w:val="en-US"/>
+        </w:rPr>
+        <w:t xml:space="preserve"> </w:t>
       </w:r>
       <w:r>
         <w:rPr>
@@ -4909,7 +6131,31 @@
           <w:highlight w:val="white"/>
           <w:lang w:val="en-US"/>
         </w:rPr>
-        <w:t xml:space="preserve"> std::endl;</w:t>
+        <w:t xml:space="preserve"> std::</w:t>
+      </w:r>
+      <w:proofErr w:type="spellStart"/>
+      <w:r>
+        <w:rPr>
+          <w:rFonts w:ascii="Cascadia Mono" w:hAnsi="Cascadia Mono" w:cs="Cascadia Mono"/>
+          <w:color w:val="000000"/>
+          <w:sz w:val="19"/>
+          <w:szCs w:val="19"/>
+          <w:highlight w:val="white"/>
+          <w:lang w:val="en-US"/>
+        </w:rPr>
+        <w:t>endl</w:t>
+      </w:r>
+      <w:proofErr w:type="spellEnd"/>
+      <w:r>
+        <w:rPr>
+          <w:rFonts w:ascii="Cascadia Mono" w:hAnsi="Cascadia Mono" w:cs="Cascadia Mono"/>
+          <w:color w:val="000000"/>
+          <w:sz w:val="19"/>
+          <w:szCs w:val="19"/>
+          <w:highlight w:val="white"/>
+          <w:lang w:val="en-US"/>
+        </w:rPr>
+        <w:t>;</w:t>
       </w:r>
     </w:p>
     <w:p>
@@ -4996,7 +6242,79 @@
           <w:highlight w:val="white"/>
           <w:lang w:val="en-US"/>
         </w:rPr>
-        <w:t xml:space="preserve"> total_length = ((0xFF &amp; ip_header[2]) &lt;&lt; 8) | (0xFF &amp; ip_header[3]);</w:t>
+        <w:t xml:space="preserve"> </w:t>
+      </w:r>
+      <w:proofErr w:type="spellStart"/>
+      <w:r>
+        <w:rPr>
+          <w:rFonts w:ascii="Cascadia Mono" w:hAnsi="Cascadia Mono" w:cs="Cascadia Mono"/>
+          <w:color w:val="000000"/>
+          <w:sz w:val="19"/>
+          <w:szCs w:val="19"/>
+          <w:highlight w:val="white"/>
+          <w:lang w:val="en-US"/>
+        </w:rPr>
+        <w:t>total_length</w:t>
+      </w:r>
+      <w:proofErr w:type="spellEnd"/>
+      <w:r>
+        <w:rPr>
+          <w:rFonts w:ascii="Cascadia Mono" w:hAnsi="Cascadia Mono" w:cs="Cascadia Mono"/>
+          <w:color w:val="000000"/>
+          <w:sz w:val="19"/>
+          <w:szCs w:val="19"/>
+          <w:highlight w:val="white"/>
+          <w:lang w:val="en-US"/>
+        </w:rPr>
+        <w:t xml:space="preserve"> = ((0xFF &amp; </w:t>
+      </w:r>
+      <w:proofErr w:type="spellStart"/>
+      <w:r>
+        <w:rPr>
+          <w:rFonts w:ascii="Cascadia Mono" w:hAnsi="Cascadia Mono" w:cs="Cascadia Mono"/>
+          <w:color w:val="000000"/>
+          <w:sz w:val="19"/>
+          <w:szCs w:val="19"/>
+          <w:highlight w:val="white"/>
+          <w:lang w:val="en-US"/>
+        </w:rPr>
+        <w:t>ip_header</w:t>
+      </w:r>
+      <w:proofErr w:type="spellEnd"/>
+      <w:r>
+        <w:rPr>
+          <w:rFonts w:ascii="Cascadia Mono" w:hAnsi="Cascadia Mono" w:cs="Cascadia Mono"/>
+          <w:color w:val="000000"/>
+          <w:sz w:val="19"/>
+          <w:szCs w:val="19"/>
+          <w:highlight w:val="white"/>
+          <w:lang w:val="en-US"/>
+        </w:rPr>
+        <w:t xml:space="preserve">[2]) &lt;&lt; 8) | (0xFF &amp; </w:t>
+      </w:r>
+      <w:proofErr w:type="spellStart"/>
+      <w:r>
+        <w:rPr>
+          <w:rFonts w:ascii="Cascadia Mono" w:hAnsi="Cascadia Mono" w:cs="Cascadia Mono"/>
+          <w:color w:val="000000"/>
+          <w:sz w:val="19"/>
+          <w:szCs w:val="19"/>
+          <w:highlight w:val="white"/>
+          <w:lang w:val="en-US"/>
+        </w:rPr>
+        <w:t>ip_header</w:t>
+      </w:r>
+      <w:proofErr w:type="spellEnd"/>
+      <w:r>
+        <w:rPr>
+          <w:rFonts w:ascii="Cascadia Mono" w:hAnsi="Cascadia Mono" w:cs="Cascadia Mono"/>
+          <w:color w:val="000000"/>
+          <w:sz w:val="19"/>
+          <w:szCs w:val="19"/>
+          <w:highlight w:val="white"/>
+          <w:lang w:val="en-US"/>
+        </w:rPr>
+        <w:t>[3]);</w:t>
       </w:r>
     </w:p>
     <w:p>
@@ -5023,8 +6341,57 @@
           <w:highlight w:val="white"/>
           <w:lang w:val="en-US"/>
         </w:rPr>
-        <w:t xml:space="preserve">                file.seekg(total_length - 20, std::</w:t>
-      </w:r>
+        <w:t xml:space="preserve">                </w:t>
+      </w:r>
+      <w:proofErr w:type="spellStart"/>
+      <w:r>
+        <w:rPr>
+          <w:rFonts w:ascii="Cascadia Mono" w:hAnsi="Cascadia Mono" w:cs="Cascadia Mono"/>
+          <w:color w:val="000000"/>
+          <w:sz w:val="19"/>
+          <w:szCs w:val="19"/>
+          <w:highlight w:val="white"/>
+          <w:lang w:val="en-US"/>
+        </w:rPr>
+        <w:t>file.seekg</w:t>
+      </w:r>
+      <w:proofErr w:type="spellEnd"/>
+      <w:r>
+        <w:rPr>
+          <w:rFonts w:ascii="Cascadia Mono" w:hAnsi="Cascadia Mono" w:cs="Cascadia Mono"/>
+          <w:color w:val="000000"/>
+          <w:sz w:val="19"/>
+          <w:szCs w:val="19"/>
+          <w:highlight w:val="white"/>
+          <w:lang w:val="en-US"/>
+        </w:rPr>
+        <w:t>(</w:t>
+      </w:r>
+      <w:proofErr w:type="spellStart"/>
+      <w:r>
+        <w:rPr>
+          <w:rFonts w:ascii="Cascadia Mono" w:hAnsi="Cascadia Mono" w:cs="Cascadia Mono"/>
+          <w:color w:val="000000"/>
+          <w:sz w:val="19"/>
+          <w:szCs w:val="19"/>
+          <w:highlight w:val="white"/>
+          <w:lang w:val="en-US"/>
+        </w:rPr>
+        <w:t>total_length</w:t>
+      </w:r>
+      <w:proofErr w:type="spellEnd"/>
+      <w:r>
+        <w:rPr>
+          <w:rFonts w:ascii="Cascadia Mono" w:hAnsi="Cascadia Mono" w:cs="Cascadia Mono"/>
+          <w:color w:val="000000"/>
+          <w:sz w:val="19"/>
+          <w:szCs w:val="19"/>
+          <w:highlight w:val="white"/>
+          <w:lang w:val="en-US"/>
+        </w:rPr>
+        <w:t xml:space="preserve"> - 20, std::</w:t>
+      </w:r>
+      <w:proofErr w:type="spellStart"/>
       <w:r>
         <w:rPr>
           <w:rFonts w:ascii="Cascadia Mono" w:hAnsi="Cascadia Mono" w:cs="Cascadia Mono"/>
@@ -5036,6 +6403,7 @@
         </w:rPr>
         <w:t>ios</w:t>
       </w:r>
+      <w:proofErr w:type="spellEnd"/>
       <w:r>
         <w:rPr>
           <w:rFonts w:ascii="Cascadia Mono" w:hAnsi="Cascadia Mono" w:cs="Cascadia Mono"/>
@@ -5072,7 +6440,31 @@
           <w:highlight w:val="white"/>
           <w:lang w:val="en-US"/>
         </w:rPr>
-        <w:t xml:space="preserve">                size += total_length - 20;</w:t>
+        <w:t xml:space="preserve">                size += </w:t>
+      </w:r>
+      <w:proofErr w:type="spellStart"/>
+      <w:r>
+        <w:rPr>
+          <w:rFonts w:ascii="Cascadia Mono" w:hAnsi="Cascadia Mono" w:cs="Cascadia Mono"/>
+          <w:color w:val="000000"/>
+          <w:sz w:val="19"/>
+          <w:szCs w:val="19"/>
+          <w:highlight w:val="white"/>
+          <w:lang w:val="en-US"/>
+        </w:rPr>
+        <w:t>total_length</w:t>
+      </w:r>
+      <w:proofErr w:type="spellEnd"/>
+      <w:r>
+        <w:rPr>
+          <w:rFonts w:ascii="Cascadia Mono" w:hAnsi="Cascadia Mono" w:cs="Cascadia Mono"/>
+          <w:color w:val="000000"/>
+          <w:sz w:val="19"/>
+          <w:szCs w:val="19"/>
+          <w:highlight w:val="white"/>
+          <w:lang w:val="en-US"/>
+        </w:rPr>
+        <w:t xml:space="preserve"> - 20;</w:t>
       </w:r>
     </w:p>
     <w:p>
@@ -5224,7 +6616,31 @@
           <w:highlight w:val="white"/>
           <w:lang w:val="en-US"/>
         </w:rPr>
-        <w:t xml:space="preserve">                std::cout </w:t>
+        <w:t xml:space="preserve">                std::</w:t>
+      </w:r>
+      <w:proofErr w:type="spellStart"/>
+      <w:r>
+        <w:rPr>
+          <w:rFonts w:ascii="Cascadia Mono" w:hAnsi="Cascadia Mono" w:cs="Cascadia Mono"/>
+          <w:color w:val="000000"/>
+          <w:sz w:val="19"/>
+          <w:szCs w:val="19"/>
+          <w:highlight w:val="white"/>
+          <w:lang w:val="en-US"/>
+        </w:rPr>
+        <w:t>cout</w:t>
+      </w:r>
+      <w:proofErr w:type="spellEnd"/>
+      <w:r>
+        <w:rPr>
+          <w:rFonts w:ascii="Cascadia Mono" w:hAnsi="Cascadia Mono" w:cs="Cascadia Mono"/>
+          <w:color w:val="000000"/>
+          <w:sz w:val="19"/>
+          <w:szCs w:val="19"/>
+          <w:highlight w:val="white"/>
+          <w:lang w:val="en-US"/>
+        </w:rPr>
+        <w:t xml:space="preserve"> </w:t>
       </w:r>
       <w:r>
         <w:rPr>
@@ -5290,7 +6706,31 @@
           <w:highlight w:val="white"/>
           <w:lang w:val="en-US"/>
         </w:rPr>
-        <w:t xml:space="preserve"> std::endl;</w:t>
+        <w:t xml:space="preserve"> std::</w:t>
+      </w:r>
+      <w:proofErr w:type="spellStart"/>
+      <w:r>
+        <w:rPr>
+          <w:rFonts w:ascii="Cascadia Mono" w:hAnsi="Cascadia Mono" w:cs="Cascadia Mono"/>
+          <w:color w:val="000000"/>
+          <w:sz w:val="19"/>
+          <w:szCs w:val="19"/>
+          <w:highlight w:val="white"/>
+          <w:lang w:val="en-US"/>
+        </w:rPr>
+        <w:t>endl</w:t>
+      </w:r>
+      <w:proofErr w:type="spellEnd"/>
+      <w:r>
+        <w:rPr>
+          <w:rFonts w:ascii="Cascadia Mono" w:hAnsi="Cascadia Mono" w:cs="Cascadia Mono"/>
+          <w:color w:val="000000"/>
+          <w:sz w:val="19"/>
+          <w:szCs w:val="19"/>
+          <w:highlight w:val="white"/>
+          <w:lang w:val="en-US"/>
+        </w:rPr>
+        <w:t>;</w:t>
       </w:r>
     </w:p>
     <w:p>
@@ -5333,8 +6773,33 @@
           <w:highlight w:val="white"/>
           <w:lang w:val="en-US"/>
         </w:rPr>
-        <w:t xml:space="preserve">                file.seekg(28, std::</w:t>
-      </w:r>
+        <w:t xml:space="preserve">                </w:t>
+      </w:r>
+      <w:proofErr w:type="spellStart"/>
+      <w:r>
+        <w:rPr>
+          <w:rFonts w:ascii="Cascadia Mono" w:hAnsi="Cascadia Mono" w:cs="Cascadia Mono"/>
+          <w:color w:val="000000"/>
+          <w:sz w:val="19"/>
+          <w:szCs w:val="19"/>
+          <w:highlight w:val="white"/>
+          <w:lang w:val="en-US"/>
+        </w:rPr>
+        <w:t>file.seekg</w:t>
+      </w:r>
+      <w:proofErr w:type="spellEnd"/>
+      <w:r>
+        <w:rPr>
+          <w:rFonts w:ascii="Cascadia Mono" w:hAnsi="Cascadia Mono" w:cs="Cascadia Mono"/>
+          <w:color w:val="000000"/>
+          <w:sz w:val="19"/>
+          <w:szCs w:val="19"/>
+          <w:highlight w:val="white"/>
+          <w:lang w:val="en-US"/>
+        </w:rPr>
+        <w:t>(28, std::</w:t>
+      </w:r>
+      <w:proofErr w:type="spellStart"/>
       <w:r>
         <w:rPr>
           <w:rFonts w:ascii="Cascadia Mono" w:hAnsi="Cascadia Mono" w:cs="Cascadia Mono"/>
@@ -5346,6 +6811,7 @@
         </w:rPr>
         <w:t>ios</w:t>
       </w:r>
+      <w:proofErr w:type="spellEnd"/>
       <w:r>
         <w:rPr>
           <w:rFonts w:ascii="Cascadia Mono" w:hAnsi="Cascadia Mono" w:cs="Cascadia Mono"/>
@@ -5409,7 +6875,31 @@
           <w:highlight w:val="white"/>
           <w:lang w:val="en-US"/>
         </w:rPr>
-        <w:t xml:space="preserve">                count_arp++;</w:t>
+        <w:t xml:space="preserve">                </w:t>
+      </w:r>
+      <w:proofErr w:type="spellStart"/>
+      <w:r>
+        <w:rPr>
+          <w:rFonts w:ascii="Cascadia Mono" w:hAnsi="Cascadia Mono" w:cs="Cascadia Mono"/>
+          <w:color w:val="000000"/>
+          <w:sz w:val="19"/>
+          <w:szCs w:val="19"/>
+          <w:highlight w:val="white"/>
+          <w:lang w:val="en-US"/>
+        </w:rPr>
+        <w:t>count_arp</w:t>
+      </w:r>
+      <w:proofErr w:type="spellEnd"/>
+      <w:r>
+        <w:rPr>
+          <w:rFonts w:ascii="Cascadia Mono" w:hAnsi="Cascadia Mono" w:cs="Cascadia Mono"/>
+          <w:color w:val="000000"/>
+          <w:sz w:val="19"/>
+          <w:szCs w:val="19"/>
+          <w:highlight w:val="white"/>
+          <w:lang w:val="en-US"/>
+        </w:rPr>
+        <w:t>++;</w:t>
       </w:r>
     </w:p>
     <w:p>
@@ -5512,7 +7002,31 @@
           <w:highlight w:val="white"/>
           <w:lang w:val="en-US"/>
         </w:rPr>
-        <w:t xml:space="preserve">                std::cout </w:t>
+        <w:t xml:space="preserve">                std::</w:t>
+      </w:r>
+      <w:proofErr w:type="spellStart"/>
+      <w:r>
+        <w:rPr>
+          <w:rFonts w:ascii="Cascadia Mono" w:hAnsi="Cascadia Mono" w:cs="Cascadia Mono"/>
+          <w:color w:val="000000"/>
+          <w:sz w:val="19"/>
+          <w:szCs w:val="19"/>
+          <w:highlight w:val="white"/>
+          <w:lang w:val="en-US"/>
+        </w:rPr>
+        <w:t>cout</w:t>
+      </w:r>
+      <w:proofErr w:type="spellEnd"/>
+      <w:r>
+        <w:rPr>
+          <w:rFonts w:ascii="Cascadia Mono" w:hAnsi="Cascadia Mono" w:cs="Cascadia Mono"/>
+          <w:color w:val="000000"/>
+          <w:sz w:val="19"/>
+          <w:szCs w:val="19"/>
+          <w:highlight w:val="white"/>
+          <w:lang w:val="en-US"/>
+        </w:rPr>
+        <w:t xml:space="preserve"> </w:t>
       </w:r>
       <w:r>
         <w:rPr>
@@ -5578,7 +7092,31 @@
           <w:highlight w:val="white"/>
           <w:lang w:val="en-US"/>
         </w:rPr>
-        <w:t xml:space="preserve"> std::endl;</w:t>
+        <w:t xml:space="preserve"> std::</w:t>
+      </w:r>
+      <w:proofErr w:type="spellStart"/>
+      <w:r>
+        <w:rPr>
+          <w:rFonts w:ascii="Cascadia Mono" w:hAnsi="Cascadia Mono" w:cs="Cascadia Mono"/>
+          <w:color w:val="000000"/>
+          <w:sz w:val="19"/>
+          <w:szCs w:val="19"/>
+          <w:highlight w:val="white"/>
+          <w:lang w:val="en-US"/>
+        </w:rPr>
+        <w:t>endl</w:t>
+      </w:r>
+      <w:proofErr w:type="spellEnd"/>
+      <w:r>
+        <w:rPr>
+          <w:rFonts w:ascii="Cascadia Mono" w:hAnsi="Cascadia Mono" w:cs="Cascadia Mono"/>
+          <w:color w:val="000000"/>
+          <w:sz w:val="19"/>
+          <w:szCs w:val="19"/>
+          <w:highlight w:val="white"/>
+          <w:lang w:val="en-US"/>
+        </w:rPr>
+        <w:t>;</w:t>
       </w:r>
     </w:p>
     <w:p>
@@ -5605,8 +7143,33 @@
           <w:highlight w:val="white"/>
           <w:lang w:val="en-US"/>
         </w:rPr>
-        <w:t xml:space="preserve">                file.seekg(type, std::</w:t>
-      </w:r>
+        <w:t xml:space="preserve">                </w:t>
+      </w:r>
+      <w:proofErr w:type="spellStart"/>
+      <w:r>
+        <w:rPr>
+          <w:rFonts w:ascii="Cascadia Mono" w:hAnsi="Cascadia Mono" w:cs="Cascadia Mono"/>
+          <w:color w:val="000000"/>
+          <w:sz w:val="19"/>
+          <w:szCs w:val="19"/>
+          <w:highlight w:val="white"/>
+          <w:lang w:val="en-US"/>
+        </w:rPr>
+        <w:t>file.seekg</w:t>
+      </w:r>
+      <w:proofErr w:type="spellEnd"/>
+      <w:r>
+        <w:rPr>
+          <w:rFonts w:ascii="Cascadia Mono" w:hAnsi="Cascadia Mono" w:cs="Cascadia Mono"/>
+          <w:color w:val="000000"/>
+          <w:sz w:val="19"/>
+          <w:szCs w:val="19"/>
+          <w:highlight w:val="white"/>
+          <w:lang w:val="en-US"/>
+        </w:rPr>
+        <w:t>(type, std::</w:t>
+      </w:r>
+      <w:proofErr w:type="spellStart"/>
       <w:r>
         <w:rPr>
           <w:rFonts w:ascii="Cascadia Mono" w:hAnsi="Cascadia Mono" w:cs="Cascadia Mono"/>
@@ -5618,6 +7181,7 @@
         </w:rPr>
         <w:t>ios</w:t>
       </w:r>
+      <w:proofErr w:type="spellEnd"/>
       <w:r>
         <w:rPr>
           <w:rFonts w:ascii="Cascadia Mono" w:hAnsi="Cascadia Mono" w:cs="Cascadia Mono"/>
@@ -5681,7 +7245,31 @@
           <w:highlight w:val="white"/>
           <w:lang w:val="en-US"/>
         </w:rPr>
-        <w:t xml:space="preserve">                count_eth_dix++;</w:t>
+        <w:t xml:space="preserve">                </w:t>
+      </w:r>
+      <w:proofErr w:type="spellStart"/>
+      <w:r>
+        <w:rPr>
+          <w:rFonts w:ascii="Cascadia Mono" w:hAnsi="Cascadia Mono" w:cs="Cascadia Mono"/>
+          <w:color w:val="000000"/>
+          <w:sz w:val="19"/>
+          <w:szCs w:val="19"/>
+          <w:highlight w:val="white"/>
+          <w:lang w:val="en-US"/>
+        </w:rPr>
+        <w:t>count_eth_dix</w:t>
+      </w:r>
+      <w:proofErr w:type="spellEnd"/>
+      <w:r>
+        <w:rPr>
+          <w:rFonts w:ascii="Cascadia Mono" w:hAnsi="Cascadia Mono" w:cs="Cascadia Mono"/>
+          <w:color w:val="000000"/>
+          <w:sz w:val="19"/>
+          <w:szCs w:val="19"/>
+          <w:highlight w:val="white"/>
+          <w:lang w:val="en-US"/>
+        </w:rPr>
+        <w:t>++;</w:t>
       </w:r>
     </w:p>
     <w:p>
@@ -5833,7 +7421,31 @@
           <w:highlight w:val="white"/>
           <w:lang w:val="en-US"/>
         </w:rPr>
-        <w:t xml:space="preserve"> dsap_ssap[2];</w:t>
+        <w:t xml:space="preserve"> </w:t>
+      </w:r>
+      <w:proofErr w:type="spellStart"/>
+      <w:r>
+        <w:rPr>
+          <w:rFonts w:ascii="Cascadia Mono" w:hAnsi="Cascadia Mono" w:cs="Cascadia Mono"/>
+          <w:color w:val="000000"/>
+          <w:sz w:val="19"/>
+          <w:szCs w:val="19"/>
+          <w:highlight w:val="white"/>
+          <w:lang w:val="en-US"/>
+        </w:rPr>
+        <w:t>dsap_ssap</w:t>
+      </w:r>
+      <w:proofErr w:type="spellEnd"/>
+      <w:r>
+        <w:rPr>
+          <w:rFonts w:ascii="Cascadia Mono" w:hAnsi="Cascadia Mono" w:cs="Cascadia Mono"/>
+          <w:color w:val="000000"/>
+          <w:sz w:val="19"/>
+          <w:szCs w:val="19"/>
+          <w:highlight w:val="white"/>
+          <w:lang w:val="en-US"/>
+        </w:rPr>
+        <w:t>[2];</w:t>
       </w:r>
     </w:p>
     <w:p>
@@ -5860,7 +7472,55 @@
           <w:highlight w:val="white"/>
           <w:lang w:val="en-US"/>
         </w:rPr>
-        <w:t xml:space="preserve">            file.read(dsap_ssap, 2);</w:t>
+        <w:t xml:space="preserve">            </w:t>
+      </w:r>
+      <w:proofErr w:type="spellStart"/>
+      <w:r>
+        <w:rPr>
+          <w:rFonts w:ascii="Cascadia Mono" w:hAnsi="Cascadia Mono" w:cs="Cascadia Mono"/>
+          <w:color w:val="000000"/>
+          <w:sz w:val="19"/>
+          <w:szCs w:val="19"/>
+          <w:highlight w:val="white"/>
+          <w:lang w:val="en-US"/>
+        </w:rPr>
+        <w:t>file.read</w:t>
+      </w:r>
+      <w:proofErr w:type="spellEnd"/>
+      <w:r>
+        <w:rPr>
+          <w:rFonts w:ascii="Cascadia Mono" w:hAnsi="Cascadia Mono" w:cs="Cascadia Mono"/>
+          <w:color w:val="000000"/>
+          <w:sz w:val="19"/>
+          <w:szCs w:val="19"/>
+          <w:highlight w:val="white"/>
+          <w:lang w:val="en-US"/>
+        </w:rPr>
+        <w:t>(</w:t>
+      </w:r>
+      <w:proofErr w:type="spellStart"/>
+      <w:r>
+        <w:rPr>
+          <w:rFonts w:ascii="Cascadia Mono" w:hAnsi="Cascadia Mono" w:cs="Cascadia Mono"/>
+          <w:color w:val="000000"/>
+          <w:sz w:val="19"/>
+          <w:szCs w:val="19"/>
+          <w:highlight w:val="white"/>
+          <w:lang w:val="en-US"/>
+        </w:rPr>
+        <w:t>dsap_ssap</w:t>
+      </w:r>
+      <w:proofErr w:type="spellEnd"/>
+      <w:r>
+        <w:rPr>
+          <w:rFonts w:ascii="Cascadia Mono" w:hAnsi="Cascadia Mono" w:cs="Cascadia Mono"/>
+          <w:color w:val="000000"/>
+          <w:sz w:val="19"/>
+          <w:szCs w:val="19"/>
+          <w:highlight w:val="white"/>
+          <w:lang w:val="en-US"/>
+        </w:rPr>
+        <w:t>, 2);</w:t>
       </w:r>
     </w:p>
     <w:p>
@@ -5952,7 +7612,55 @@
           <w:highlight w:val="white"/>
           <w:lang w:val="en-US"/>
         </w:rPr>
-        <w:t xml:space="preserve"> (dsap_ssap[0] == 0xAA &amp;&amp; dsap_ssap[1] == 0xAA) {</w:t>
+        <w:t xml:space="preserve"> (</w:t>
+      </w:r>
+      <w:proofErr w:type="spellStart"/>
+      <w:r>
+        <w:rPr>
+          <w:rFonts w:ascii="Cascadia Mono" w:hAnsi="Cascadia Mono" w:cs="Cascadia Mono"/>
+          <w:color w:val="000000"/>
+          <w:sz w:val="19"/>
+          <w:szCs w:val="19"/>
+          <w:highlight w:val="white"/>
+          <w:lang w:val="en-US"/>
+        </w:rPr>
+        <w:t>dsap_ssap</w:t>
+      </w:r>
+      <w:proofErr w:type="spellEnd"/>
+      <w:r>
+        <w:rPr>
+          <w:rFonts w:ascii="Cascadia Mono" w:hAnsi="Cascadia Mono" w:cs="Cascadia Mono"/>
+          <w:color w:val="000000"/>
+          <w:sz w:val="19"/>
+          <w:szCs w:val="19"/>
+          <w:highlight w:val="white"/>
+          <w:lang w:val="en-US"/>
+        </w:rPr>
+        <w:t xml:space="preserve">[0] == 0xAA &amp;&amp; </w:t>
+      </w:r>
+      <w:proofErr w:type="spellStart"/>
+      <w:r>
+        <w:rPr>
+          <w:rFonts w:ascii="Cascadia Mono" w:hAnsi="Cascadia Mono" w:cs="Cascadia Mono"/>
+          <w:color w:val="000000"/>
+          <w:sz w:val="19"/>
+          <w:szCs w:val="19"/>
+          <w:highlight w:val="white"/>
+          <w:lang w:val="en-US"/>
+        </w:rPr>
+        <w:t>dsap_ssap</w:t>
+      </w:r>
+      <w:proofErr w:type="spellEnd"/>
+      <w:r>
+        <w:rPr>
+          <w:rFonts w:ascii="Cascadia Mono" w:hAnsi="Cascadia Mono" w:cs="Cascadia Mono"/>
+          <w:color w:val="000000"/>
+          <w:sz w:val="19"/>
+          <w:szCs w:val="19"/>
+          <w:highlight w:val="white"/>
+          <w:lang w:val="en-US"/>
+        </w:rPr>
+        <w:t>[1] == 0xAA) {</w:t>
       </w:r>
     </w:p>
     <w:p>
@@ -5979,7 +7687,31 @@
           <w:highlight w:val="white"/>
           <w:lang w:val="en-US"/>
         </w:rPr>
-        <w:t xml:space="preserve">                std::cout </w:t>
+        <w:t xml:space="preserve">                std::</w:t>
+      </w:r>
+      <w:proofErr w:type="spellStart"/>
+      <w:r>
+        <w:rPr>
+          <w:rFonts w:ascii="Cascadia Mono" w:hAnsi="Cascadia Mono" w:cs="Cascadia Mono"/>
+          <w:color w:val="000000"/>
+          <w:sz w:val="19"/>
+          <w:szCs w:val="19"/>
+          <w:highlight w:val="white"/>
+          <w:lang w:val="en-US"/>
+        </w:rPr>
+        <w:t>cout</w:t>
+      </w:r>
+      <w:proofErr w:type="spellEnd"/>
+      <w:r>
+        <w:rPr>
+          <w:rFonts w:ascii="Cascadia Mono" w:hAnsi="Cascadia Mono" w:cs="Cascadia Mono"/>
+          <w:color w:val="000000"/>
+          <w:sz w:val="19"/>
+          <w:szCs w:val="19"/>
+          <w:highlight w:val="white"/>
+          <w:lang w:val="en-US"/>
+        </w:rPr>
+        <w:t xml:space="preserve"> </w:t>
       </w:r>
       <w:r>
         <w:rPr>
@@ -6045,7 +7777,31 @@
           <w:highlight w:val="white"/>
           <w:lang w:val="en-US"/>
         </w:rPr>
-        <w:t xml:space="preserve"> std::endl;</w:t>
+        <w:t xml:space="preserve"> std::</w:t>
+      </w:r>
+      <w:proofErr w:type="spellStart"/>
+      <w:r>
+        <w:rPr>
+          <w:rFonts w:ascii="Cascadia Mono" w:hAnsi="Cascadia Mono" w:cs="Cascadia Mono"/>
+          <w:color w:val="000000"/>
+          <w:sz w:val="19"/>
+          <w:szCs w:val="19"/>
+          <w:highlight w:val="white"/>
+          <w:lang w:val="en-US"/>
+        </w:rPr>
+        <w:t>endl</w:t>
+      </w:r>
+      <w:proofErr w:type="spellEnd"/>
+      <w:r>
+        <w:rPr>
+          <w:rFonts w:ascii="Cascadia Mono" w:hAnsi="Cascadia Mono" w:cs="Cascadia Mono"/>
+          <w:color w:val="000000"/>
+          <w:sz w:val="19"/>
+          <w:szCs w:val="19"/>
+          <w:highlight w:val="white"/>
+          <w:lang w:val="en-US"/>
+        </w:rPr>
+        <w:t>;</w:t>
       </w:r>
     </w:p>
     <w:p>
@@ -6072,8 +7828,33 @@
           <w:highlight w:val="white"/>
           <w:lang w:val="en-US"/>
         </w:rPr>
-        <w:t xml:space="preserve">                file.seekg(type - 2, std::</w:t>
-      </w:r>
+        <w:t xml:space="preserve">                </w:t>
+      </w:r>
+      <w:proofErr w:type="spellStart"/>
+      <w:r>
+        <w:rPr>
+          <w:rFonts w:ascii="Cascadia Mono" w:hAnsi="Cascadia Mono" w:cs="Cascadia Mono"/>
+          <w:color w:val="000000"/>
+          <w:sz w:val="19"/>
+          <w:szCs w:val="19"/>
+          <w:highlight w:val="white"/>
+          <w:lang w:val="en-US"/>
+        </w:rPr>
+        <w:t>file.seekg</w:t>
+      </w:r>
+      <w:proofErr w:type="spellEnd"/>
+      <w:r>
+        <w:rPr>
+          <w:rFonts w:ascii="Cascadia Mono" w:hAnsi="Cascadia Mono" w:cs="Cascadia Mono"/>
+          <w:color w:val="000000"/>
+          <w:sz w:val="19"/>
+          <w:szCs w:val="19"/>
+          <w:highlight w:val="white"/>
+          <w:lang w:val="en-US"/>
+        </w:rPr>
+        <w:t>(type - 2, std::</w:t>
+      </w:r>
+      <w:proofErr w:type="spellStart"/>
       <w:r>
         <w:rPr>
           <w:rFonts w:ascii="Cascadia Mono" w:hAnsi="Cascadia Mono" w:cs="Cascadia Mono"/>
@@ -6085,6 +7866,7 @@
         </w:rPr>
         <w:t>ios</w:t>
       </w:r>
+      <w:proofErr w:type="spellEnd"/>
       <w:r>
         <w:rPr>
           <w:rFonts w:ascii="Cascadia Mono" w:hAnsi="Cascadia Mono" w:cs="Cascadia Mono"/>
@@ -6148,7 +7930,31 @@
           <w:highlight w:val="white"/>
           <w:lang w:val="en-US"/>
         </w:rPr>
-        <w:t xml:space="preserve">                count_eth_snap++;</w:t>
+        <w:t xml:space="preserve">                </w:t>
+      </w:r>
+      <w:proofErr w:type="spellStart"/>
+      <w:r>
+        <w:rPr>
+          <w:rFonts w:ascii="Cascadia Mono" w:hAnsi="Cascadia Mono" w:cs="Cascadia Mono"/>
+          <w:color w:val="000000"/>
+          <w:sz w:val="19"/>
+          <w:szCs w:val="19"/>
+          <w:highlight w:val="white"/>
+          <w:lang w:val="en-US"/>
+        </w:rPr>
+        <w:t>count_eth_snap</w:t>
+      </w:r>
+      <w:proofErr w:type="spellEnd"/>
+      <w:r>
+        <w:rPr>
+          <w:rFonts w:ascii="Cascadia Mono" w:hAnsi="Cascadia Mono" w:cs="Cascadia Mono"/>
+          <w:color w:val="000000"/>
+          <w:sz w:val="19"/>
+          <w:szCs w:val="19"/>
+          <w:highlight w:val="white"/>
+          <w:lang w:val="en-US"/>
+        </w:rPr>
+        <w:t>++;</w:t>
       </w:r>
     </w:p>
     <w:p>
@@ -6273,7 +8079,31 @@
           <w:highlight w:val="white"/>
           <w:lang w:val="en-US"/>
         </w:rPr>
-        <w:t xml:space="preserve">                std::cout </w:t>
+        <w:t xml:space="preserve">                std::</w:t>
+      </w:r>
+      <w:proofErr w:type="spellStart"/>
+      <w:r>
+        <w:rPr>
+          <w:rFonts w:ascii="Cascadia Mono" w:hAnsi="Cascadia Mono" w:cs="Cascadia Mono"/>
+          <w:color w:val="000000"/>
+          <w:sz w:val="19"/>
+          <w:szCs w:val="19"/>
+          <w:highlight w:val="white"/>
+          <w:lang w:val="en-US"/>
+        </w:rPr>
+        <w:t>cout</w:t>
+      </w:r>
+      <w:proofErr w:type="spellEnd"/>
+      <w:r>
+        <w:rPr>
+          <w:rFonts w:ascii="Cascadia Mono" w:hAnsi="Cascadia Mono" w:cs="Cascadia Mono"/>
+          <w:color w:val="000000"/>
+          <w:sz w:val="19"/>
+          <w:szCs w:val="19"/>
+          <w:highlight w:val="white"/>
+          <w:lang w:val="en-US"/>
+        </w:rPr>
+        <w:t xml:space="preserve"> </w:t>
       </w:r>
       <w:r>
         <w:rPr>
@@ -6339,7 +8169,31 @@
           <w:highlight w:val="white"/>
           <w:lang w:val="en-US"/>
         </w:rPr>
-        <w:t xml:space="preserve"> std::endl;</w:t>
+        <w:t xml:space="preserve"> std::</w:t>
+      </w:r>
+      <w:proofErr w:type="spellStart"/>
+      <w:r>
+        <w:rPr>
+          <w:rFonts w:ascii="Cascadia Mono" w:hAnsi="Cascadia Mono" w:cs="Cascadia Mono"/>
+          <w:color w:val="000000"/>
+          <w:sz w:val="19"/>
+          <w:szCs w:val="19"/>
+          <w:highlight w:val="white"/>
+          <w:lang w:val="en-US"/>
+        </w:rPr>
+        <w:t>endl</w:t>
+      </w:r>
+      <w:proofErr w:type="spellEnd"/>
+      <w:r>
+        <w:rPr>
+          <w:rFonts w:ascii="Cascadia Mono" w:hAnsi="Cascadia Mono" w:cs="Cascadia Mono"/>
+          <w:color w:val="000000"/>
+          <w:sz w:val="19"/>
+          <w:szCs w:val="19"/>
+          <w:highlight w:val="white"/>
+          <w:lang w:val="en-US"/>
+        </w:rPr>
+        <w:t>;</w:t>
       </w:r>
     </w:p>
     <w:p>
@@ -6366,8 +8220,33 @@
           <w:highlight w:val="white"/>
           <w:lang w:val="en-US"/>
         </w:rPr>
-        <w:t xml:space="preserve">                file.seekg(type - 2, std::</w:t>
-      </w:r>
+        <w:t xml:space="preserve">                </w:t>
+      </w:r>
+      <w:proofErr w:type="spellStart"/>
+      <w:r>
+        <w:rPr>
+          <w:rFonts w:ascii="Cascadia Mono" w:hAnsi="Cascadia Mono" w:cs="Cascadia Mono"/>
+          <w:color w:val="000000"/>
+          <w:sz w:val="19"/>
+          <w:szCs w:val="19"/>
+          <w:highlight w:val="white"/>
+          <w:lang w:val="en-US"/>
+        </w:rPr>
+        <w:t>file.seekg</w:t>
+      </w:r>
+      <w:proofErr w:type="spellEnd"/>
+      <w:r>
+        <w:rPr>
+          <w:rFonts w:ascii="Cascadia Mono" w:hAnsi="Cascadia Mono" w:cs="Cascadia Mono"/>
+          <w:color w:val="000000"/>
+          <w:sz w:val="19"/>
+          <w:szCs w:val="19"/>
+          <w:highlight w:val="white"/>
+          <w:lang w:val="en-US"/>
+        </w:rPr>
+        <w:t>(type - 2, std::</w:t>
+      </w:r>
+      <w:proofErr w:type="spellStart"/>
       <w:r>
         <w:rPr>
           <w:rFonts w:ascii="Cascadia Mono" w:hAnsi="Cascadia Mono" w:cs="Cascadia Mono"/>
@@ -6379,6 +8258,7 @@
         </w:rPr>
         <w:t>ios</w:t>
       </w:r>
+      <w:proofErr w:type="spellEnd"/>
       <w:r>
         <w:rPr>
           <w:rFonts w:ascii="Cascadia Mono" w:hAnsi="Cascadia Mono" w:cs="Cascadia Mono"/>
@@ -6567,7 +8447,31 @@
           <w:highlight w:val="white"/>
           <w:lang w:val="en-US"/>
         </w:rPr>
-        <w:t xml:space="preserve">                std::cout </w:t>
+        <w:t xml:space="preserve">                std::</w:t>
+      </w:r>
+      <w:proofErr w:type="spellStart"/>
+      <w:r>
+        <w:rPr>
+          <w:rFonts w:ascii="Cascadia Mono" w:hAnsi="Cascadia Mono" w:cs="Cascadia Mono"/>
+          <w:color w:val="000000"/>
+          <w:sz w:val="19"/>
+          <w:szCs w:val="19"/>
+          <w:highlight w:val="white"/>
+          <w:lang w:val="en-US"/>
+        </w:rPr>
+        <w:t>cout</w:t>
+      </w:r>
+      <w:proofErr w:type="spellEnd"/>
+      <w:r>
+        <w:rPr>
+          <w:rFonts w:ascii="Cascadia Mono" w:hAnsi="Cascadia Mono" w:cs="Cascadia Mono"/>
+          <w:color w:val="000000"/>
+          <w:sz w:val="19"/>
+          <w:szCs w:val="19"/>
+          <w:highlight w:val="white"/>
+          <w:lang w:val="en-US"/>
+        </w:rPr>
+        <w:t xml:space="preserve"> </w:t>
       </w:r>
       <w:r>
         <w:rPr>
@@ -6633,7 +8537,31 @@
           <w:highlight w:val="white"/>
           <w:lang w:val="en-US"/>
         </w:rPr>
-        <w:t xml:space="preserve"> std::endl;</w:t>
+        <w:t xml:space="preserve"> std::</w:t>
+      </w:r>
+      <w:proofErr w:type="spellStart"/>
+      <w:r>
+        <w:rPr>
+          <w:rFonts w:ascii="Cascadia Mono" w:hAnsi="Cascadia Mono" w:cs="Cascadia Mono"/>
+          <w:color w:val="000000"/>
+          <w:sz w:val="19"/>
+          <w:szCs w:val="19"/>
+          <w:highlight w:val="white"/>
+          <w:lang w:val="en-US"/>
+        </w:rPr>
+        <w:t>endl</w:t>
+      </w:r>
+      <w:proofErr w:type="spellEnd"/>
+      <w:r>
+        <w:rPr>
+          <w:rFonts w:ascii="Cascadia Mono" w:hAnsi="Cascadia Mono" w:cs="Cascadia Mono"/>
+          <w:color w:val="000000"/>
+          <w:sz w:val="19"/>
+          <w:szCs w:val="19"/>
+          <w:highlight w:val="white"/>
+          <w:lang w:val="en-US"/>
+        </w:rPr>
+        <w:t>;</w:t>
       </w:r>
     </w:p>
     <w:p>
@@ -6660,8 +8588,33 @@
           <w:highlight w:val="white"/>
           <w:lang w:val="en-US"/>
         </w:rPr>
-        <w:t xml:space="preserve">                file.seekg(type - 2, std::</w:t>
-      </w:r>
+        <w:t xml:space="preserve">                </w:t>
+      </w:r>
+      <w:proofErr w:type="spellStart"/>
+      <w:r>
+        <w:rPr>
+          <w:rFonts w:ascii="Cascadia Mono" w:hAnsi="Cascadia Mono" w:cs="Cascadia Mono"/>
+          <w:color w:val="000000"/>
+          <w:sz w:val="19"/>
+          <w:szCs w:val="19"/>
+          <w:highlight w:val="white"/>
+          <w:lang w:val="en-US"/>
+        </w:rPr>
+        <w:t>file.seekg</w:t>
+      </w:r>
+      <w:proofErr w:type="spellEnd"/>
+      <w:r>
+        <w:rPr>
+          <w:rFonts w:ascii="Cascadia Mono" w:hAnsi="Cascadia Mono" w:cs="Cascadia Mono"/>
+          <w:color w:val="000000"/>
+          <w:sz w:val="19"/>
+          <w:szCs w:val="19"/>
+          <w:highlight w:val="white"/>
+          <w:lang w:val="en-US"/>
+        </w:rPr>
+        <w:t>(type - 2, std::</w:t>
+      </w:r>
+      <w:proofErr w:type="spellStart"/>
       <w:r>
         <w:rPr>
           <w:rFonts w:ascii="Cascadia Mono" w:hAnsi="Cascadia Mono" w:cs="Cascadia Mono"/>
@@ -6673,6 +8626,7 @@
         </w:rPr>
         <w:t>ios</w:t>
       </w:r>
+      <w:proofErr w:type="spellEnd"/>
       <w:r>
         <w:rPr>
           <w:rFonts w:ascii="Cascadia Mono" w:hAnsi="Cascadia Mono" w:cs="Cascadia Mono"/>
@@ -6833,7 +8787,31 @@
           <w:highlight w:val="white"/>
           <w:lang w:val="en-US"/>
         </w:rPr>
-        <w:t xml:space="preserve">        std::cout </w:t>
+        <w:t xml:space="preserve">        std::</w:t>
+      </w:r>
+      <w:proofErr w:type="spellStart"/>
+      <w:r>
+        <w:rPr>
+          <w:rFonts w:ascii="Cascadia Mono" w:hAnsi="Cascadia Mono" w:cs="Cascadia Mono"/>
+          <w:color w:val="000000"/>
+          <w:sz w:val="19"/>
+          <w:szCs w:val="19"/>
+          <w:highlight w:val="white"/>
+          <w:lang w:val="en-US"/>
+        </w:rPr>
+        <w:t>cout</w:t>
+      </w:r>
+      <w:proofErr w:type="spellEnd"/>
+      <w:r>
+        <w:rPr>
+          <w:rFonts w:ascii="Cascadia Mono" w:hAnsi="Cascadia Mono" w:cs="Cascadia Mono"/>
+          <w:color w:val="000000"/>
+          <w:sz w:val="19"/>
+          <w:szCs w:val="19"/>
+          <w:highlight w:val="white"/>
+          <w:lang w:val="en-US"/>
+        </w:rPr>
+        <w:t xml:space="preserve"> </w:t>
       </w:r>
       <w:r>
         <w:rPr>
@@ -6943,7 +8921,31 @@
           <w:highlight w:val="white"/>
           <w:lang w:val="en-US"/>
         </w:rPr>
-        <w:t xml:space="preserve"> std::endl;</w:t>
+        <w:t xml:space="preserve"> std::</w:t>
+      </w:r>
+      <w:proofErr w:type="spellStart"/>
+      <w:r>
+        <w:rPr>
+          <w:rFonts w:ascii="Cascadia Mono" w:hAnsi="Cascadia Mono" w:cs="Cascadia Mono"/>
+          <w:color w:val="000000"/>
+          <w:sz w:val="19"/>
+          <w:szCs w:val="19"/>
+          <w:highlight w:val="white"/>
+          <w:lang w:val="en-US"/>
+        </w:rPr>
+        <w:t>endl</w:t>
+      </w:r>
+      <w:proofErr w:type="spellEnd"/>
+      <w:r>
+        <w:rPr>
+          <w:rFonts w:ascii="Cascadia Mono" w:hAnsi="Cascadia Mono" w:cs="Cascadia Mono"/>
+          <w:color w:val="000000"/>
+          <w:sz w:val="19"/>
+          <w:szCs w:val="19"/>
+          <w:highlight w:val="white"/>
+          <w:lang w:val="en-US"/>
+        </w:rPr>
+        <w:t>;</w:t>
       </w:r>
     </w:p>
     <w:p>
@@ -7014,7 +9016,31 @@
           <w:lang w:val="en-US"/>
         </w:rPr>
         <w:lastRenderedPageBreak/>
-        <w:t xml:space="preserve">    std::cout </w:t>
+        <w:t xml:space="preserve">    std::</w:t>
+      </w:r>
+      <w:proofErr w:type="spellStart"/>
+      <w:r>
+        <w:rPr>
+          <w:rFonts w:ascii="Cascadia Mono" w:hAnsi="Cascadia Mono" w:cs="Cascadia Mono"/>
+          <w:color w:val="000000"/>
+          <w:sz w:val="19"/>
+          <w:szCs w:val="19"/>
+          <w:highlight w:val="white"/>
+          <w:lang w:val="en-US"/>
+        </w:rPr>
+        <w:t>cout</w:t>
+      </w:r>
+      <w:proofErr w:type="spellEnd"/>
+      <w:r>
+        <w:rPr>
+          <w:rFonts w:ascii="Cascadia Mono" w:hAnsi="Cascadia Mono" w:cs="Cascadia Mono"/>
+          <w:color w:val="000000"/>
+          <w:sz w:val="19"/>
+          <w:szCs w:val="19"/>
+          <w:highlight w:val="white"/>
+          <w:lang w:val="en-US"/>
+        </w:rPr>
+        <w:t xml:space="preserve"> </w:t>
       </w:r>
       <w:r>
         <w:rPr>
@@ -7036,7 +9062,31 @@
           <w:highlight w:val="white"/>
           <w:lang w:val="en-US"/>
         </w:rPr>
-        <w:t xml:space="preserve"> std::endl </w:t>
+        <w:t xml:space="preserve"> std::</w:t>
+      </w:r>
+      <w:proofErr w:type="spellStart"/>
+      <w:r>
+        <w:rPr>
+          <w:rFonts w:ascii="Cascadia Mono" w:hAnsi="Cascadia Mono" w:cs="Cascadia Mono"/>
+          <w:color w:val="000000"/>
+          <w:sz w:val="19"/>
+          <w:szCs w:val="19"/>
+          <w:highlight w:val="white"/>
+          <w:lang w:val="en-US"/>
+        </w:rPr>
+        <w:t>endl</w:t>
+      </w:r>
+      <w:proofErr w:type="spellEnd"/>
+      <w:r>
+        <w:rPr>
+          <w:rFonts w:ascii="Cascadia Mono" w:hAnsi="Cascadia Mono" w:cs="Cascadia Mono"/>
+          <w:color w:val="000000"/>
+          <w:sz w:val="19"/>
+          <w:szCs w:val="19"/>
+          <w:highlight w:val="white"/>
+          <w:lang w:val="en-US"/>
+        </w:rPr>
+        <w:t xml:space="preserve"> </w:t>
       </w:r>
       <w:r>
         <w:rPr>
@@ -7124,7 +9174,79 @@
           <w:highlight w:val="white"/>
           <w:lang w:val="en-US"/>
         </w:rPr>
-        <w:t xml:space="preserve"> count_ipv4 + count_arp + count_eth_dix + count_eth_snap + count_novell_802_2 + count_novell_802_3 </w:t>
+        <w:t xml:space="preserve"> count_ipv4 + </w:t>
+      </w:r>
+      <w:proofErr w:type="spellStart"/>
+      <w:r>
+        <w:rPr>
+          <w:rFonts w:ascii="Cascadia Mono" w:hAnsi="Cascadia Mono" w:cs="Cascadia Mono"/>
+          <w:color w:val="000000"/>
+          <w:sz w:val="19"/>
+          <w:szCs w:val="19"/>
+          <w:highlight w:val="white"/>
+          <w:lang w:val="en-US"/>
+        </w:rPr>
+        <w:t>count_arp</w:t>
+      </w:r>
+      <w:proofErr w:type="spellEnd"/>
+      <w:r>
+        <w:rPr>
+          <w:rFonts w:ascii="Cascadia Mono" w:hAnsi="Cascadia Mono" w:cs="Cascadia Mono"/>
+          <w:color w:val="000000"/>
+          <w:sz w:val="19"/>
+          <w:szCs w:val="19"/>
+          <w:highlight w:val="white"/>
+          <w:lang w:val="en-US"/>
+        </w:rPr>
+        <w:t xml:space="preserve"> + </w:t>
+      </w:r>
+      <w:proofErr w:type="spellStart"/>
+      <w:r>
+        <w:rPr>
+          <w:rFonts w:ascii="Cascadia Mono" w:hAnsi="Cascadia Mono" w:cs="Cascadia Mono"/>
+          <w:color w:val="000000"/>
+          <w:sz w:val="19"/>
+          <w:szCs w:val="19"/>
+          <w:highlight w:val="white"/>
+          <w:lang w:val="en-US"/>
+        </w:rPr>
+        <w:t>count_eth_dix</w:t>
+      </w:r>
+      <w:proofErr w:type="spellEnd"/>
+      <w:r>
+        <w:rPr>
+          <w:rFonts w:ascii="Cascadia Mono" w:hAnsi="Cascadia Mono" w:cs="Cascadia Mono"/>
+          <w:color w:val="000000"/>
+          <w:sz w:val="19"/>
+          <w:szCs w:val="19"/>
+          <w:highlight w:val="white"/>
+          <w:lang w:val="en-US"/>
+        </w:rPr>
+        <w:t xml:space="preserve"> + </w:t>
+      </w:r>
+      <w:proofErr w:type="spellStart"/>
+      <w:r>
+        <w:rPr>
+          <w:rFonts w:ascii="Cascadia Mono" w:hAnsi="Cascadia Mono" w:cs="Cascadia Mono"/>
+          <w:color w:val="000000"/>
+          <w:sz w:val="19"/>
+          <w:szCs w:val="19"/>
+          <w:highlight w:val="white"/>
+          <w:lang w:val="en-US"/>
+        </w:rPr>
+        <w:t>count_eth_snap</w:t>
+      </w:r>
+      <w:proofErr w:type="spellEnd"/>
+      <w:r>
+        <w:rPr>
+          <w:rFonts w:ascii="Cascadia Mono" w:hAnsi="Cascadia Mono" w:cs="Cascadia Mono"/>
+          <w:color w:val="000000"/>
+          <w:sz w:val="19"/>
+          <w:szCs w:val="19"/>
+          <w:highlight w:val="white"/>
+          <w:lang w:val="en-US"/>
+        </w:rPr>
+        <w:t xml:space="preserve"> + count_novell_802_2 + count_novell_802_3 </w:t>
       </w:r>
       <w:r>
         <w:rPr>
@@ -7146,7 +9268,31 @@
           <w:highlight w:val="white"/>
           <w:lang w:val="en-US"/>
         </w:rPr>
-        <w:t xml:space="preserve"> std::endl;</w:t>
+        <w:t xml:space="preserve"> std::</w:t>
+      </w:r>
+      <w:proofErr w:type="spellStart"/>
+      <w:r>
+        <w:rPr>
+          <w:rFonts w:ascii="Cascadia Mono" w:hAnsi="Cascadia Mono" w:cs="Cascadia Mono"/>
+          <w:color w:val="000000"/>
+          <w:sz w:val="19"/>
+          <w:szCs w:val="19"/>
+          <w:highlight w:val="white"/>
+          <w:lang w:val="en-US"/>
+        </w:rPr>
+        <w:t>endl</w:t>
+      </w:r>
+      <w:proofErr w:type="spellEnd"/>
+      <w:r>
+        <w:rPr>
+          <w:rFonts w:ascii="Cascadia Mono" w:hAnsi="Cascadia Mono" w:cs="Cascadia Mono"/>
+          <w:color w:val="000000"/>
+          <w:sz w:val="19"/>
+          <w:szCs w:val="19"/>
+          <w:highlight w:val="white"/>
+          <w:lang w:val="en-US"/>
+        </w:rPr>
+        <w:t>;</w:t>
       </w:r>
     </w:p>
     <w:p>
@@ -7173,7 +9319,31 @@
           <w:highlight w:val="white"/>
           <w:lang w:val="en-US"/>
         </w:rPr>
-        <w:t xml:space="preserve">    std::cout </w:t>
+        <w:t xml:space="preserve">    std::</w:t>
+      </w:r>
+      <w:proofErr w:type="spellStart"/>
+      <w:r>
+        <w:rPr>
+          <w:rFonts w:ascii="Cascadia Mono" w:hAnsi="Cascadia Mono" w:cs="Cascadia Mono"/>
+          <w:color w:val="000000"/>
+          <w:sz w:val="19"/>
+          <w:szCs w:val="19"/>
+          <w:highlight w:val="white"/>
+          <w:lang w:val="en-US"/>
+        </w:rPr>
+        <w:t>cout</w:t>
+      </w:r>
+      <w:proofErr w:type="spellEnd"/>
+      <w:r>
+        <w:rPr>
+          <w:rFonts w:ascii="Cascadia Mono" w:hAnsi="Cascadia Mono" w:cs="Cascadia Mono"/>
+          <w:color w:val="000000"/>
+          <w:sz w:val="19"/>
+          <w:szCs w:val="19"/>
+          <w:highlight w:val="white"/>
+          <w:lang w:val="en-US"/>
+        </w:rPr>
+        <w:t xml:space="preserve"> </w:t>
       </w:r>
       <w:r>
         <w:rPr>
@@ -7261,7 +9431,31 @@
           <w:highlight w:val="white"/>
           <w:lang w:val="en-US"/>
         </w:rPr>
-        <w:t xml:space="preserve"> std::endl;</w:t>
+        <w:t xml:space="preserve"> std::</w:t>
+      </w:r>
+      <w:proofErr w:type="spellStart"/>
+      <w:r>
+        <w:rPr>
+          <w:rFonts w:ascii="Cascadia Mono" w:hAnsi="Cascadia Mono" w:cs="Cascadia Mono"/>
+          <w:color w:val="000000"/>
+          <w:sz w:val="19"/>
+          <w:szCs w:val="19"/>
+          <w:highlight w:val="white"/>
+          <w:lang w:val="en-US"/>
+        </w:rPr>
+        <w:t>endl</w:t>
+      </w:r>
+      <w:proofErr w:type="spellEnd"/>
+      <w:r>
+        <w:rPr>
+          <w:rFonts w:ascii="Cascadia Mono" w:hAnsi="Cascadia Mono" w:cs="Cascadia Mono"/>
+          <w:color w:val="000000"/>
+          <w:sz w:val="19"/>
+          <w:szCs w:val="19"/>
+          <w:highlight w:val="white"/>
+          <w:lang w:val="en-US"/>
+        </w:rPr>
+        <w:t>;</w:t>
       </w:r>
     </w:p>
     <w:p>
@@ -7288,7 +9482,31 @@
           <w:highlight w:val="white"/>
           <w:lang w:val="en-US"/>
         </w:rPr>
-        <w:t xml:space="preserve">    std::cout </w:t>
+        <w:t xml:space="preserve">    std::</w:t>
+      </w:r>
+      <w:proofErr w:type="spellStart"/>
+      <w:r>
+        <w:rPr>
+          <w:rFonts w:ascii="Cascadia Mono" w:hAnsi="Cascadia Mono" w:cs="Cascadia Mono"/>
+          <w:color w:val="000000"/>
+          <w:sz w:val="19"/>
+          <w:szCs w:val="19"/>
+          <w:highlight w:val="white"/>
+          <w:lang w:val="en-US"/>
+        </w:rPr>
+        <w:t>cout</w:t>
+      </w:r>
+      <w:proofErr w:type="spellEnd"/>
+      <w:r>
+        <w:rPr>
+          <w:rFonts w:ascii="Cascadia Mono" w:hAnsi="Cascadia Mono" w:cs="Cascadia Mono"/>
+          <w:color w:val="000000"/>
+          <w:sz w:val="19"/>
+          <w:szCs w:val="19"/>
+          <w:highlight w:val="white"/>
+          <w:lang w:val="en-US"/>
+        </w:rPr>
+        <w:t xml:space="preserve"> </w:t>
       </w:r>
       <w:r>
         <w:rPr>
@@ -7354,7 +9572,31 @@
           <w:highlight w:val="white"/>
           <w:lang w:val="en-US"/>
         </w:rPr>
-        <w:t xml:space="preserve"> count_arp </w:t>
+        <w:t xml:space="preserve"> </w:t>
+      </w:r>
+      <w:proofErr w:type="spellStart"/>
+      <w:r>
+        <w:rPr>
+          <w:rFonts w:ascii="Cascadia Mono" w:hAnsi="Cascadia Mono" w:cs="Cascadia Mono"/>
+          <w:color w:val="000000"/>
+          <w:sz w:val="19"/>
+          <w:szCs w:val="19"/>
+          <w:highlight w:val="white"/>
+          <w:lang w:val="en-US"/>
+        </w:rPr>
+        <w:t>count_arp</w:t>
+      </w:r>
+      <w:proofErr w:type="spellEnd"/>
+      <w:r>
+        <w:rPr>
+          <w:rFonts w:ascii="Cascadia Mono" w:hAnsi="Cascadia Mono" w:cs="Cascadia Mono"/>
+          <w:color w:val="000000"/>
+          <w:sz w:val="19"/>
+          <w:szCs w:val="19"/>
+          <w:highlight w:val="white"/>
+          <w:lang w:val="en-US"/>
+        </w:rPr>
+        <w:t xml:space="preserve"> </w:t>
       </w:r>
       <w:r>
         <w:rPr>
@@ -7376,7 +9618,31 @@
           <w:highlight w:val="white"/>
           <w:lang w:val="en-US"/>
         </w:rPr>
-        <w:t xml:space="preserve"> std::endl;</w:t>
+        <w:t xml:space="preserve"> std::</w:t>
+      </w:r>
+      <w:proofErr w:type="spellStart"/>
+      <w:r>
+        <w:rPr>
+          <w:rFonts w:ascii="Cascadia Mono" w:hAnsi="Cascadia Mono" w:cs="Cascadia Mono"/>
+          <w:color w:val="000000"/>
+          <w:sz w:val="19"/>
+          <w:szCs w:val="19"/>
+          <w:highlight w:val="white"/>
+          <w:lang w:val="en-US"/>
+        </w:rPr>
+        <w:t>endl</w:t>
+      </w:r>
+      <w:proofErr w:type="spellEnd"/>
+      <w:r>
+        <w:rPr>
+          <w:rFonts w:ascii="Cascadia Mono" w:hAnsi="Cascadia Mono" w:cs="Cascadia Mono"/>
+          <w:color w:val="000000"/>
+          <w:sz w:val="19"/>
+          <w:szCs w:val="19"/>
+          <w:highlight w:val="white"/>
+          <w:lang w:val="en-US"/>
+        </w:rPr>
+        <w:t>;</w:t>
       </w:r>
     </w:p>
     <w:p>
@@ -7403,7 +9669,31 @@
           <w:highlight w:val="white"/>
           <w:lang w:val="en-US"/>
         </w:rPr>
-        <w:t xml:space="preserve">    std::cout </w:t>
+        <w:t xml:space="preserve">    std::</w:t>
+      </w:r>
+      <w:proofErr w:type="spellStart"/>
+      <w:r>
+        <w:rPr>
+          <w:rFonts w:ascii="Cascadia Mono" w:hAnsi="Cascadia Mono" w:cs="Cascadia Mono"/>
+          <w:color w:val="000000"/>
+          <w:sz w:val="19"/>
+          <w:szCs w:val="19"/>
+          <w:highlight w:val="white"/>
+          <w:lang w:val="en-US"/>
+        </w:rPr>
+        <w:t>cout</w:t>
+      </w:r>
+      <w:proofErr w:type="spellEnd"/>
+      <w:r>
+        <w:rPr>
+          <w:rFonts w:ascii="Cascadia Mono" w:hAnsi="Cascadia Mono" w:cs="Cascadia Mono"/>
+          <w:color w:val="000000"/>
+          <w:sz w:val="19"/>
+          <w:szCs w:val="19"/>
+          <w:highlight w:val="white"/>
+          <w:lang w:val="en-US"/>
+        </w:rPr>
+        <w:t xml:space="preserve"> </w:t>
       </w:r>
       <w:r>
         <w:rPr>
@@ -7469,7 +9759,31 @@
           <w:highlight w:val="white"/>
           <w:lang w:val="en-US"/>
         </w:rPr>
-        <w:t xml:space="preserve"> count_eth_dix </w:t>
+        <w:t xml:space="preserve"> </w:t>
+      </w:r>
+      <w:proofErr w:type="spellStart"/>
+      <w:r>
+        <w:rPr>
+          <w:rFonts w:ascii="Cascadia Mono" w:hAnsi="Cascadia Mono" w:cs="Cascadia Mono"/>
+          <w:color w:val="000000"/>
+          <w:sz w:val="19"/>
+          <w:szCs w:val="19"/>
+          <w:highlight w:val="white"/>
+          <w:lang w:val="en-US"/>
+        </w:rPr>
+        <w:t>count_eth_dix</w:t>
+      </w:r>
+      <w:proofErr w:type="spellEnd"/>
+      <w:r>
+        <w:rPr>
+          <w:rFonts w:ascii="Cascadia Mono" w:hAnsi="Cascadia Mono" w:cs="Cascadia Mono"/>
+          <w:color w:val="000000"/>
+          <w:sz w:val="19"/>
+          <w:szCs w:val="19"/>
+          <w:highlight w:val="white"/>
+          <w:lang w:val="en-US"/>
+        </w:rPr>
+        <w:t xml:space="preserve"> </w:t>
       </w:r>
       <w:r>
         <w:rPr>
@@ -7491,7 +9805,31 @@
           <w:highlight w:val="white"/>
           <w:lang w:val="en-US"/>
         </w:rPr>
-        <w:t xml:space="preserve"> std::endl;</w:t>
+        <w:t xml:space="preserve"> std::</w:t>
+      </w:r>
+      <w:proofErr w:type="spellStart"/>
+      <w:r>
+        <w:rPr>
+          <w:rFonts w:ascii="Cascadia Mono" w:hAnsi="Cascadia Mono" w:cs="Cascadia Mono"/>
+          <w:color w:val="000000"/>
+          <w:sz w:val="19"/>
+          <w:szCs w:val="19"/>
+          <w:highlight w:val="white"/>
+          <w:lang w:val="en-US"/>
+        </w:rPr>
+        <w:t>endl</w:t>
+      </w:r>
+      <w:proofErr w:type="spellEnd"/>
+      <w:r>
+        <w:rPr>
+          <w:rFonts w:ascii="Cascadia Mono" w:hAnsi="Cascadia Mono" w:cs="Cascadia Mono"/>
+          <w:color w:val="000000"/>
+          <w:sz w:val="19"/>
+          <w:szCs w:val="19"/>
+          <w:highlight w:val="white"/>
+          <w:lang w:val="en-US"/>
+        </w:rPr>
+        <w:t>;</w:t>
       </w:r>
     </w:p>
     <w:p>
@@ -7518,7 +9856,31 @@
           <w:highlight w:val="white"/>
           <w:lang w:val="en-US"/>
         </w:rPr>
-        <w:t xml:space="preserve">    std::cout </w:t>
+        <w:t xml:space="preserve">    std::</w:t>
+      </w:r>
+      <w:proofErr w:type="spellStart"/>
+      <w:r>
+        <w:rPr>
+          <w:rFonts w:ascii="Cascadia Mono" w:hAnsi="Cascadia Mono" w:cs="Cascadia Mono"/>
+          <w:color w:val="000000"/>
+          <w:sz w:val="19"/>
+          <w:szCs w:val="19"/>
+          <w:highlight w:val="white"/>
+          <w:lang w:val="en-US"/>
+        </w:rPr>
+        <w:t>cout</w:t>
+      </w:r>
+      <w:proofErr w:type="spellEnd"/>
+      <w:r>
+        <w:rPr>
+          <w:rFonts w:ascii="Cascadia Mono" w:hAnsi="Cascadia Mono" w:cs="Cascadia Mono"/>
+          <w:color w:val="000000"/>
+          <w:sz w:val="19"/>
+          <w:szCs w:val="19"/>
+          <w:highlight w:val="white"/>
+          <w:lang w:val="en-US"/>
+        </w:rPr>
+        <w:t xml:space="preserve"> </w:t>
       </w:r>
       <w:r>
         <w:rPr>
@@ -7584,7 +9946,31 @@
           <w:highlight w:val="white"/>
           <w:lang w:val="en-US"/>
         </w:rPr>
-        <w:t xml:space="preserve"> count_eth_snap </w:t>
+        <w:t xml:space="preserve"> </w:t>
+      </w:r>
+      <w:proofErr w:type="spellStart"/>
+      <w:r>
+        <w:rPr>
+          <w:rFonts w:ascii="Cascadia Mono" w:hAnsi="Cascadia Mono" w:cs="Cascadia Mono"/>
+          <w:color w:val="000000"/>
+          <w:sz w:val="19"/>
+          <w:szCs w:val="19"/>
+          <w:highlight w:val="white"/>
+          <w:lang w:val="en-US"/>
+        </w:rPr>
+        <w:t>count_eth_snap</w:t>
+      </w:r>
+      <w:proofErr w:type="spellEnd"/>
+      <w:r>
+        <w:rPr>
+          <w:rFonts w:ascii="Cascadia Mono" w:hAnsi="Cascadia Mono" w:cs="Cascadia Mono"/>
+          <w:color w:val="000000"/>
+          <w:sz w:val="19"/>
+          <w:szCs w:val="19"/>
+          <w:highlight w:val="white"/>
+          <w:lang w:val="en-US"/>
+        </w:rPr>
+        <w:t xml:space="preserve"> </w:t>
       </w:r>
       <w:r>
         <w:rPr>
@@ -7606,7 +9992,31 @@
           <w:highlight w:val="white"/>
           <w:lang w:val="en-US"/>
         </w:rPr>
-        <w:t xml:space="preserve"> std::endl;</w:t>
+        <w:t xml:space="preserve"> std::</w:t>
+      </w:r>
+      <w:proofErr w:type="spellStart"/>
+      <w:r>
+        <w:rPr>
+          <w:rFonts w:ascii="Cascadia Mono" w:hAnsi="Cascadia Mono" w:cs="Cascadia Mono"/>
+          <w:color w:val="000000"/>
+          <w:sz w:val="19"/>
+          <w:szCs w:val="19"/>
+          <w:highlight w:val="white"/>
+          <w:lang w:val="en-US"/>
+        </w:rPr>
+        <w:t>endl</w:t>
+      </w:r>
+      <w:proofErr w:type="spellEnd"/>
+      <w:r>
+        <w:rPr>
+          <w:rFonts w:ascii="Cascadia Mono" w:hAnsi="Cascadia Mono" w:cs="Cascadia Mono"/>
+          <w:color w:val="000000"/>
+          <w:sz w:val="19"/>
+          <w:szCs w:val="19"/>
+          <w:highlight w:val="white"/>
+          <w:lang w:val="en-US"/>
+        </w:rPr>
+        <w:t>;</w:t>
       </w:r>
     </w:p>
     <w:p>
@@ -7633,7 +10043,31 @@
           <w:highlight w:val="white"/>
           <w:lang w:val="en-US"/>
         </w:rPr>
-        <w:t xml:space="preserve">    std::cout </w:t>
+        <w:t xml:space="preserve">    std::</w:t>
+      </w:r>
+      <w:proofErr w:type="spellStart"/>
+      <w:r>
+        <w:rPr>
+          <w:rFonts w:ascii="Cascadia Mono" w:hAnsi="Cascadia Mono" w:cs="Cascadia Mono"/>
+          <w:color w:val="000000"/>
+          <w:sz w:val="19"/>
+          <w:szCs w:val="19"/>
+          <w:highlight w:val="white"/>
+          <w:lang w:val="en-US"/>
+        </w:rPr>
+        <w:t>cout</w:t>
+      </w:r>
+      <w:proofErr w:type="spellEnd"/>
+      <w:r>
+        <w:rPr>
+          <w:rFonts w:ascii="Cascadia Mono" w:hAnsi="Cascadia Mono" w:cs="Cascadia Mono"/>
+          <w:color w:val="000000"/>
+          <w:sz w:val="19"/>
+          <w:szCs w:val="19"/>
+          <w:highlight w:val="white"/>
+          <w:lang w:val="en-US"/>
+        </w:rPr>
+        <w:t xml:space="preserve"> </w:t>
       </w:r>
       <w:r>
         <w:rPr>
@@ -7721,7 +10155,31 @@
           <w:highlight w:val="white"/>
           <w:lang w:val="en-US"/>
         </w:rPr>
-        <w:t xml:space="preserve"> std::endl;</w:t>
+        <w:t xml:space="preserve"> std::</w:t>
+      </w:r>
+      <w:proofErr w:type="spellStart"/>
+      <w:r>
+        <w:rPr>
+          <w:rFonts w:ascii="Cascadia Mono" w:hAnsi="Cascadia Mono" w:cs="Cascadia Mono"/>
+          <w:color w:val="000000"/>
+          <w:sz w:val="19"/>
+          <w:szCs w:val="19"/>
+          <w:highlight w:val="white"/>
+          <w:lang w:val="en-US"/>
+        </w:rPr>
+        <w:t>endl</w:t>
+      </w:r>
+      <w:proofErr w:type="spellEnd"/>
+      <w:r>
+        <w:rPr>
+          <w:rFonts w:ascii="Cascadia Mono" w:hAnsi="Cascadia Mono" w:cs="Cascadia Mono"/>
+          <w:color w:val="000000"/>
+          <w:sz w:val="19"/>
+          <w:szCs w:val="19"/>
+          <w:highlight w:val="white"/>
+          <w:lang w:val="en-US"/>
+        </w:rPr>
+        <w:t>;</w:t>
       </w:r>
     </w:p>
     <w:p>
@@ -7748,7 +10206,31 @@
           <w:highlight w:val="white"/>
           <w:lang w:val="en-US"/>
         </w:rPr>
-        <w:t xml:space="preserve">    std::cout </w:t>
+        <w:t xml:space="preserve">    std::</w:t>
+      </w:r>
+      <w:proofErr w:type="spellStart"/>
+      <w:r>
+        <w:rPr>
+          <w:rFonts w:ascii="Cascadia Mono" w:hAnsi="Cascadia Mono" w:cs="Cascadia Mono"/>
+          <w:color w:val="000000"/>
+          <w:sz w:val="19"/>
+          <w:szCs w:val="19"/>
+          <w:highlight w:val="white"/>
+          <w:lang w:val="en-US"/>
+        </w:rPr>
+        <w:t>cout</w:t>
+      </w:r>
+      <w:proofErr w:type="spellEnd"/>
+      <w:r>
+        <w:rPr>
+          <w:rFonts w:ascii="Cascadia Mono" w:hAnsi="Cascadia Mono" w:cs="Cascadia Mono"/>
+          <w:color w:val="000000"/>
+          <w:sz w:val="19"/>
+          <w:szCs w:val="19"/>
+          <w:highlight w:val="white"/>
+          <w:lang w:val="en-US"/>
+        </w:rPr>
+        <w:t xml:space="preserve"> </w:t>
       </w:r>
       <w:r>
         <w:rPr>
@@ -7836,7 +10318,31 @@
           <w:highlight w:val="white"/>
           <w:lang w:val="en-US"/>
         </w:rPr>
-        <w:t xml:space="preserve"> std::endl;</w:t>
+        <w:t xml:space="preserve"> std::</w:t>
+      </w:r>
+      <w:proofErr w:type="spellStart"/>
+      <w:r>
+        <w:rPr>
+          <w:rFonts w:ascii="Cascadia Mono" w:hAnsi="Cascadia Mono" w:cs="Cascadia Mono"/>
+          <w:color w:val="000000"/>
+          <w:sz w:val="19"/>
+          <w:szCs w:val="19"/>
+          <w:highlight w:val="white"/>
+          <w:lang w:val="en-US"/>
+        </w:rPr>
+        <w:t>endl</w:t>
+      </w:r>
+      <w:proofErr w:type="spellEnd"/>
+      <w:r>
+        <w:rPr>
+          <w:rFonts w:ascii="Cascadia Mono" w:hAnsi="Cascadia Mono" w:cs="Cascadia Mono"/>
+          <w:color w:val="000000"/>
+          <w:sz w:val="19"/>
+          <w:szCs w:val="19"/>
+          <w:highlight w:val="white"/>
+          <w:lang w:val="en-US"/>
+        </w:rPr>
+        <w:t>;</w:t>
       </w:r>
     </w:p>
     <w:p>
@@ -7879,7 +10385,31 @@
           <w:highlight w:val="white"/>
           <w:lang w:val="en-US"/>
         </w:rPr>
-        <w:t xml:space="preserve">    file.close();</w:t>
+        <w:t xml:space="preserve">    </w:t>
+      </w:r>
+      <w:proofErr w:type="spellStart"/>
+      <w:r>
+        <w:rPr>
+          <w:rFonts w:ascii="Cascadia Mono" w:hAnsi="Cascadia Mono" w:cs="Cascadia Mono"/>
+          <w:color w:val="000000"/>
+          <w:sz w:val="19"/>
+          <w:szCs w:val="19"/>
+          <w:highlight w:val="white"/>
+          <w:lang w:val="en-US"/>
+        </w:rPr>
+        <w:t>file.close</w:t>
+      </w:r>
+      <w:proofErr w:type="spellEnd"/>
+      <w:r>
+        <w:rPr>
+          <w:rFonts w:ascii="Cascadia Mono" w:hAnsi="Cascadia Mono" w:cs="Cascadia Mono"/>
+          <w:color w:val="000000"/>
+          <w:sz w:val="19"/>
+          <w:szCs w:val="19"/>
+          <w:highlight w:val="white"/>
+          <w:lang w:val="en-US"/>
+        </w:rPr>
+        <w:t>();</w:t>
       </w:r>
     </w:p>
     <w:p>
@@ -7987,7 +10517,31 @@
           <w:highlight w:val="white"/>
           <w:lang w:val="en-US"/>
         </w:rPr>
-        <w:t xml:space="preserve">    setlocale(</w:t>
+        <w:t xml:space="preserve">    </w:t>
+      </w:r>
+      <w:proofErr w:type="spellStart"/>
+      <w:r>
+        <w:rPr>
+          <w:rFonts w:ascii="Cascadia Mono" w:hAnsi="Cascadia Mono" w:cs="Cascadia Mono"/>
+          <w:color w:val="000000"/>
+          <w:sz w:val="19"/>
+          <w:szCs w:val="19"/>
+          <w:highlight w:val="white"/>
+          <w:lang w:val="en-US"/>
+        </w:rPr>
+        <w:t>setlocale</w:t>
+      </w:r>
+      <w:proofErr w:type="spellEnd"/>
+      <w:r>
+        <w:rPr>
+          <w:rFonts w:ascii="Cascadia Mono" w:hAnsi="Cascadia Mono" w:cs="Cascadia Mono"/>
+          <w:color w:val="000000"/>
+          <w:sz w:val="19"/>
+          <w:szCs w:val="19"/>
+          <w:highlight w:val="white"/>
+          <w:lang w:val="en-US"/>
+        </w:rPr>
+        <w:t>(</w:t>
       </w:r>
       <w:r>
         <w:rPr>
@@ -8058,7 +10612,31 @@
           <w:highlight w:val="white"/>
           <w:lang w:val="en-US"/>
         </w:rPr>
-        <w:t xml:space="preserve">    SetConsoleCP(1251);</w:t>
+        <w:t xml:space="preserve">    </w:t>
+      </w:r>
+      <w:proofErr w:type="spellStart"/>
+      <w:r>
+        <w:rPr>
+          <w:rFonts w:ascii="Cascadia Mono" w:hAnsi="Cascadia Mono" w:cs="Cascadia Mono"/>
+          <w:color w:val="000000"/>
+          <w:sz w:val="19"/>
+          <w:szCs w:val="19"/>
+          <w:highlight w:val="white"/>
+          <w:lang w:val="en-US"/>
+        </w:rPr>
+        <w:t>SetConsoleCP</w:t>
+      </w:r>
+      <w:proofErr w:type="spellEnd"/>
+      <w:r>
+        <w:rPr>
+          <w:rFonts w:ascii="Cascadia Mono" w:hAnsi="Cascadia Mono" w:cs="Cascadia Mono"/>
+          <w:color w:val="000000"/>
+          <w:sz w:val="19"/>
+          <w:szCs w:val="19"/>
+          <w:highlight w:val="white"/>
+          <w:lang w:val="en-US"/>
+        </w:rPr>
+        <w:t>(1251);</w:t>
       </w:r>
     </w:p>
     <w:p>
@@ -8085,7 +10663,31 @@
           <w:highlight w:val="white"/>
           <w:lang w:val="en-US"/>
         </w:rPr>
-        <w:t xml:space="preserve">    SetConsoleOutputCP(1251);</w:t>
+        <w:t xml:space="preserve">    </w:t>
+      </w:r>
+      <w:proofErr w:type="spellStart"/>
+      <w:r>
+        <w:rPr>
+          <w:rFonts w:ascii="Cascadia Mono" w:hAnsi="Cascadia Mono" w:cs="Cascadia Mono"/>
+          <w:color w:val="000000"/>
+          <w:sz w:val="19"/>
+          <w:szCs w:val="19"/>
+          <w:highlight w:val="white"/>
+          <w:lang w:val="en-US"/>
+        </w:rPr>
+        <w:t>SetConsoleOutputCP</w:t>
+      </w:r>
+      <w:proofErr w:type="spellEnd"/>
+      <w:r>
+        <w:rPr>
+          <w:rFonts w:ascii="Cascadia Mono" w:hAnsi="Cascadia Mono" w:cs="Cascadia Mono"/>
+          <w:color w:val="000000"/>
+          <w:sz w:val="19"/>
+          <w:szCs w:val="19"/>
+          <w:highlight w:val="white"/>
+          <w:lang w:val="en-US"/>
+        </w:rPr>
+        <w:t>(1251);</w:t>
       </w:r>
     </w:p>
     <w:p>
@@ -8177,7 +10779,31 @@
           <w:highlight w:val="white"/>
           <w:lang w:val="en-US"/>
         </w:rPr>
-        <w:t xml:space="preserve">    std::cout </w:t>
+        <w:t xml:space="preserve">    std::</w:t>
+      </w:r>
+      <w:proofErr w:type="spellStart"/>
+      <w:r>
+        <w:rPr>
+          <w:rFonts w:ascii="Cascadia Mono" w:hAnsi="Cascadia Mono" w:cs="Cascadia Mono"/>
+          <w:color w:val="000000"/>
+          <w:sz w:val="19"/>
+          <w:szCs w:val="19"/>
+          <w:highlight w:val="white"/>
+          <w:lang w:val="en-US"/>
+        </w:rPr>
+        <w:t>cout</w:t>
+      </w:r>
+      <w:proofErr w:type="spellEnd"/>
+      <w:r>
+        <w:rPr>
+          <w:rFonts w:ascii="Cascadia Mono" w:hAnsi="Cascadia Mono" w:cs="Cascadia Mono"/>
+          <w:color w:val="000000"/>
+          <w:sz w:val="19"/>
+          <w:szCs w:val="19"/>
+          <w:highlight w:val="white"/>
+          <w:lang w:val="en-US"/>
+        </w:rPr>
+        <w:t xml:space="preserve"> </w:t>
       </w:r>
       <w:r>
         <w:rPr>
@@ -8248,7 +10874,55 @@
           <w:highlight w:val="white"/>
           <w:lang w:val="en-US"/>
         </w:rPr>
-        <w:t xml:space="preserve">    std::getline(std::cin, filename);</w:t>
+        <w:t xml:space="preserve">    std::</w:t>
+      </w:r>
+      <w:proofErr w:type="spellStart"/>
+      <w:r>
+        <w:rPr>
+          <w:rFonts w:ascii="Cascadia Mono" w:hAnsi="Cascadia Mono" w:cs="Cascadia Mono"/>
+          <w:color w:val="000000"/>
+          <w:sz w:val="19"/>
+          <w:szCs w:val="19"/>
+          <w:highlight w:val="white"/>
+          <w:lang w:val="en-US"/>
+        </w:rPr>
+        <w:t>getline</w:t>
+      </w:r>
+      <w:proofErr w:type="spellEnd"/>
+      <w:r>
+        <w:rPr>
+          <w:rFonts w:ascii="Cascadia Mono" w:hAnsi="Cascadia Mono" w:cs="Cascadia Mono"/>
+          <w:color w:val="000000"/>
+          <w:sz w:val="19"/>
+          <w:szCs w:val="19"/>
+          <w:highlight w:val="white"/>
+          <w:lang w:val="en-US"/>
+        </w:rPr>
+        <w:t>(std::</w:t>
+      </w:r>
+      <w:proofErr w:type="spellStart"/>
+      <w:r>
+        <w:rPr>
+          <w:rFonts w:ascii="Cascadia Mono" w:hAnsi="Cascadia Mono" w:cs="Cascadia Mono"/>
+          <w:color w:val="000000"/>
+          <w:sz w:val="19"/>
+          <w:szCs w:val="19"/>
+          <w:highlight w:val="white"/>
+          <w:lang w:val="en-US"/>
+        </w:rPr>
+        <w:t>cin</w:t>
+      </w:r>
+      <w:proofErr w:type="spellEnd"/>
+      <w:r>
+        <w:rPr>
+          <w:rFonts w:ascii="Cascadia Mono" w:hAnsi="Cascadia Mono" w:cs="Cascadia Mono"/>
+          <w:color w:val="000000"/>
+          <w:sz w:val="19"/>
+          <w:szCs w:val="19"/>
+          <w:highlight w:val="white"/>
+          <w:lang w:val="en-US"/>
+        </w:rPr>
+        <w:t>, filename);</w:t>
       </w:r>
     </w:p>
     <w:p>
@@ -8292,15 +10966,49 @@
         </w:rPr>
         <w:t xml:space="preserve">    </w:t>
       </w:r>
-      <w:r>
-        <w:rPr>
-          <w:rFonts w:ascii="Cascadia Mono" w:hAnsi="Cascadia Mono" w:cs="Cascadia Mono"/>
-          <w:color w:val="000000"/>
-          <w:sz w:val="19"/>
-          <w:szCs w:val="19"/>
-          <w:highlight w:val="white"/>
-        </w:rPr>
-        <w:t>process_file(filename);</w:t>
+      <w:proofErr w:type="spellStart"/>
+      <w:r>
+        <w:rPr>
+          <w:rFonts w:ascii="Cascadia Mono" w:hAnsi="Cascadia Mono" w:cs="Cascadia Mono"/>
+          <w:color w:val="000000"/>
+          <w:sz w:val="19"/>
+          <w:szCs w:val="19"/>
+          <w:highlight w:val="white"/>
+        </w:rPr>
+        <w:t>process_file</w:t>
+      </w:r>
+      <w:proofErr w:type="spellEnd"/>
+      <w:r>
+        <w:rPr>
+          <w:rFonts w:ascii="Cascadia Mono" w:hAnsi="Cascadia Mono" w:cs="Cascadia Mono"/>
+          <w:color w:val="000000"/>
+          <w:sz w:val="19"/>
+          <w:szCs w:val="19"/>
+          <w:highlight w:val="white"/>
+        </w:rPr>
+        <w:t>(</w:t>
+      </w:r>
+      <w:proofErr w:type="spellStart"/>
+      <w:r>
+        <w:rPr>
+          <w:rFonts w:ascii="Cascadia Mono" w:hAnsi="Cascadia Mono" w:cs="Cascadia Mono"/>
+          <w:color w:val="000000"/>
+          <w:sz w:val="19"/>
+          <w:szCs w:val="19"/>
+          <w:highlight w:val="white"/>
+        </w:rPr>
+        <w:t>filename</w:t>
+      </w:r>
+      <w:proofErr w:type="spellEnd"/>
+      <w:r>
+        <w:rPr>
+          <w:rFonts w:ascii="Cascadia Mono" w:hAnsi="Cascadia Mono" w:cs="Cascadia Mono"/>
+          <w:color w:val="000000"/>
+          <w:sz w:val="19"/>
+          <w:szCs w:val="19"/>
+          <w:highlight w:val="white"/>
+        </w:rPr>
+        <w:t>);</w:t>
       </w:r>
     </w:p>
     <w:p>
@@ -8342,6 +11050,7 @@
         </w:rPr>
         <w:t xml:space="preserve">    </w:t>
       </w:r>
+      <w:proofErr w:type="spellStart"/>
       <w:r>
         <w:rPr>
           <w:rFonts w:ascii="Cascadia Mono" w:hAnsi="Cascadia Mono" w:cs="Cascadia Mono"/>
@@ -8352,6 +11061,7 @@
         </w:rPr>
         <w:t>return</w:t>
       </w:r>
+      <w:proofErr w:type="spellEnd"/>
       <w:r>
         <w:rPr>
           <w:rFonts w:ascii="Cascadia Mono" w:hAnsi="Cascadia Mono" w:cs="Cascadia Mono"/>
@@ -8410,7 +11120,6 @@
         <w:rPr>
           <w:i/>
           <w:iCs/>
-          <w:lang w:val="en-US"/>
         </w:rPr>
       </w:pPr>
       <w:r>
@@ -8463,6 +11172,7 @@
         <w:rPr>
           <w:i/>
           <w:iCs/>
+          <w:noProof/>
           <w:lang w:val="en-US"/>
         </w:rPr>
         <w:drawing>
@@ -8524,7 +11234,6 @@
         <w:rPr>
           <w:i/>
           <w:iCs/>
-          <w:lang w:val="en-US"/>
         </w:rPr>
       </w:pPr>
       <w:r>
@@ -8759,13 +11468,20 @@
           <w:iCs/>
           <w:lang w:val="en-US"/>
         </w:rPr>
-        <w:t>D8</w:t>
+        <w:t>D</w:t>
       </w:r>
       <w:r>
         <w:rPr>
           <w:rFonts w:eastAsiaTheme="minorEastAsia"/>
           <w:iCs/>
         </w:rPr>
+        <w:t>8</w:t>
+      </w:r>
+      <w:r>
+        <w:rPr>
+          <w:rFonts w:eastAsiaTheme="minorEastAsia"/>
+          <w:iCs/>
+        </w:rPr>
         <w:t>.</w:t>
       </w:r>
     </w:p>
@@ -8779,6 +11495,7 @@
       <w:r>
         <w:rPr>
           <w:iCs/>
+          <w:noProof/>
           <w:lang w:val="en-US"/>
         </w:rPr>
         <w:drawing>
@@ -9047,9 +11764,11 @@
                 <w:lang w:val="en-US"/>
               </w:rPr>
             </w:pPr>
+            <w:proofErr w:type="spellStart"/>
             <w:r>
               <w:t>EtherType</w:t>
             </w:r>
+            <w:proofErr w:type="spellEnd"/>
           </w:p>
         </w:tc>
         <w:tc>
@@ -9891,7 +12610,7 @@
               </w:rPr>
             </w:pPr>
             <w:r>
-              <w:t>Seq Number</w:t>
+              <w:t>Номер последовательности</w:t>
             </w:r>
           </w:p>
         </w:tc>
@@ -9932,13 +12651,8 @@
             <w:tcW w:w="3209" w:type="dxa"/>
           </w:tcPr>
           <w:p>
-            <w:pPr>
-              <w:rPr>
-                <w:lang w:val="en-US"/>
-              </w:rPr>
-            </w:pPr>
             <w:r>
-              <w:t>Ack Number</w:t>
+              <w:t>Номер подтверждения</w:t>
             </w:r>
           </w:p>
         </w:tc>
@@ -10089,7 +12803,7 @@
               </w:rPr>
             </w:pPr>
             <w:r>
-              <w:t>Проверка TCP + псевдо-заголовка</w:t>
+              <w:t>Проверка TCP</w:t>
             </w:r>
           </w:p>
         </w:tc>
@@ -10121,7 +12835,7 @@
               </w:rPr>
             </w:pPr>
             <w:r>
-              <w:t>Urgent Pointer</w:t>
+              <w:t>Указатель срочности</w:t>
             </w:r>
           </w:p>
         </w:tc>
@@ -10136,7 +12850,13 @@
               </w:rPr>
             </w:pPr>
             <w:r>
-              <w:t>0 (не используется)</w:t>
+              <w:t>0 (н</w:t>
+            </w:r>
+            <w:r>
+              <w:t>ет срочных данных</w:t>
+            </w:r>
+            <w:r>
+              <w:t>)</w:t>
             </w:r>
           </w:p>
         </w:tc>
@@ -15583,6 +18303,7 @@
   <w:style w:type="character" w:default="1" w:styleId="a1">
     <w:name w:val="Default Paragraph Font"/>
     <w:uiPriority w:val="1"/>
+    <w:semiHidden/>
     <w:unhideWhenUsed/>
   </w:style>
   <w:style w:type="table" w:default="1" w:styleId="a2">
@@ -16523,6 +19244,7 @@
     <w:rsid w:val="003858C8"/>
     <w:rsid w:val="00397BA3"/>
     <w:rsid w:val="003C3035"/>
+    <w:rsid w:val="003F5A12"/>
     <w:rsid w:val="003F7DF9"/>
     <w:rsid w:val="0041337F"/>
     <w:rsid w:val="00470E3D"/>
@@ -16553,6 +19275,7 @@
     <w:rsid w:val="006B1984"/>
     <w:rsid w:val="006B6448"/>
     <w:rsid w:val="006E5C18"/>
+    <w:rsid w:val="006F5667"/>
     <w:rsid w:val="006F7837"/>
     <w:rsid w:val="00700A0F"/>
     <w:rsid w:val="007023CB"/>

</xml_diff>